<commit_message>
completed most of the data dictionary
</commit_message>
<xml_diff>
--- a/schema/Data Dictionary.docx
+++ b/schema/Data Dictionary.docx
@@ -12,23 +12,13 @@
           <w:u w:val="single"/>
         </w:rPr>
       </w:pPr>
-      <w:proofErr w:type="spellStart"/>
       <w:r>
         <w:rPr>
           <w:b/>
           <w:sz w:val="32"/>
           <w:u w:val="single"/>
         </w:rPr>
-        <w:t>Django</w:t>
-      </w:r>
-      <w:proofErr w:type="spellEnd"/>
-      <w:r>
-        <w:rPr>
-          <w:b/>
-          <w:sz w:val="32"/>
-          <w:u w:val="single"/>
-        </w:rPr>
-        <w:t xml:space="preserve"> Unchained – </w:t>
+        <w:t xml:space="preserve">Django Unchained – </w:t>
       </w:r>
       <w:r>
         <w:rPr>
@@ -68,8 +58,8 @@
       <w:tblGrid>
         <w:gridCol w:w="2268"/>
         <w:gridCol w:w="1843"/>
-        <w:gridCol w:w="1559"/>
-        <w:gridCol w:w="3686"/>
+        <w:gridCol w:w="1701"/>
+        <w:gridCol w:w="3544"/>
         <w:gridCol w:w="1559"/>
       </w:tblGrid>
       <w:tr>
@@ -119,7 +109,7 @@
         </w:tc>
         <w:tc>
           <w:tcPr>
-            <w:tcW w:w="1559" w:type="dxa"/>
+            <w:tcW w:w="1701" w:type="dxa"/>
           </w:tcPr>
           <w:p>
             <w:pPr>
@@ -141,7 +131,7 @@
         </w:tc>
         <w:tc>
           <w:tcPr>
-            <w:tcW w:w="3686" w:type="dxa"/>
+            <w:tcW w:w="3544" w:type="dxa"/>
           </w:tcPr>
           <w:p>
             <w:pPr>
@@ -179,7 +169,7 @@
                 <w:b/>
                 <w:u w:val="single"/>
               </w:rPr>
-              <w:t xml:space="preserve">Default </w:t>
+              <w:t>Default</w:t>
             </w:r>
           </w:p>
         </w:tc>
@@ -201,7 +191,6 @@
               </w:rPr>
               <w:t>User ID *</w:t>
             </w:r>
-            <w:proofErr w:type="spellStart"/>
             <w:r>
               <w:rPr>
                 <w:rFonts w:asciiTheme="majorHAnsi" w:hAnsiTheme="majorHAnsi"/>
@@ -210,7 +199,6 @@
               </w:rPr>
               <w:t>pk</w:t>
             </w:r>
-            <w:proofErr w:type="spellEnd"/>
             <w:r>
               <w:rPr>
                 <w:rFonts w:asciiTheme="majorHAnsi" w:hAnsiTheme="majorHAnsi"/>
@@ -239,7 +227,7 @@
         </w:tc>
         <w:tc>
           <w:tcPr>
-            <w:tcW w:w="1559" w:type="dxa"/>
+            <w:tcW w:w="1701" w:type="dxa"/>
           </w:tcPr>
           <w:p>
             <w:pPr>
@@ -257,14 +245,32 @@
         </w:tc>
         <w:tc>
           <w:tcPr>
-            <w:tcW w:w="3686" w:type="dxa"/>
-          </w:tcPr>
-          <w:p>
-            <w:pPr>
-              <w:rPr>
-                <w:rFonts w:asciiTheme="majorHAnsi" w:hAnsiTheme="majorHAnsi"/>
-              </w:rPr>
-            </w:pPr>
+            <w:tcW w:w="3544" w:type="dxa"/>
+          </w:tcPr>
+          <w:p>
+            <w:pPr>
+              <w:rPr>
+                <w:rFonts w:asciiTheme="majorHAnsi" w:hAnsiTheme="majorHAnsi"/>
+              </w:rPr>
+            </w:pPr>
+            <w:r>
+              <w:rPr>
+                <w:rFonts w:asciiTheme="majorHAnsi" w:hAnsiTheme="majorHAnsi"/>
+              </w:rPr>
+              <w:t xml:space="preserve">Unique ID of </w:t>
+            </w:r>
+            <w:r>
+              <w:rPr>
+                <w:rFonts w:asciiTheme="majorHAnsi" w:hAnsiTheme="majorHAnsi"/>
+              </w:rPr>
+              <w:t xml:space="preserve">a </w:t>
+            </w:r>
+            <w:r>
+              <w:rPr>
+                <w:rFonts w:asciiTheme="majorHAnsi" w:hAnsiTheme="majorHAnsi"/>
+              </w:rPr>
+              <w:t>User</w:t>
+            </w:r>
           </w:p>
         </w:tc>
         <w:tc>
@@ -325,7 +331,7 @@
         </w:tc>
         <w:tc>
           <w:tcPr>
-            <w:tcW w:w="1559" w:type="dxa"/>
+            <w:tcW w:w="1701" w:type="dxa"/>
           </w:tcPr>
           <w:p>
             <w:pPr>
@@ -343,14 +349,20 @@
         </w:tc>
         <w:tc>
           <w:tcPr>
-            <w:tcW w:w="3686" w:type="dxa"/>
-          </w:tcPr>
-          <w:p>
-            <w:pPr>
-              <w:rPr>
-                <w:rFonts w:asciiTheme="majorHAnsi" w:hAnsiTheme="majorHAnsi"/>
-              </w:rPr>
-            </w:pPr>
+            <w:tcW w:w="3544" w:type="dxa"/>
+          </w:tcPr>
+          <w:p>
+            <w:pPr>
+              <w:rPr>
+                <w:rFonts w:asciiTheme="majorHAnsi" w:hAnsiTheme="majorHAnsi"/>
+              </w:rPr>
+            </w:pPr>
+            <w:r>
+              <w:rPr>
+                <w:rFonts w:asciiTheme="majorHAnsi" w:hAnsiTheme="majorHAnsi"/>
+              </w:rPr>
+              <w:t>Unique username</w:t>
+            </w:r>
           </w:p>
         </w:tc>
         <w:tc>
@@ -405,7 +417,7 @@
         </w:tc>
         <w:tc>
           <w:tcPr>
-            <w:tcW w:w="1559" w:type="dxa"/>
+            <w:tcW w:w="1701" w:type="dxa"/>
           </w:tcPr>
           <w:p>
             <w:pPr>
@@ -423,14 +435,20 @@
         </w:tc>
         <w:tc>
           <w:tcPr>
-            <w:tcW w:w="3686" w:type="dxa"/>
-          </w:tcPr>
-          <w:p>
-            <w:pPr>
-              <w:rPr>
-                <w:rFonts w:asciiTheme="majorHAnsi" w:hAnsiTheme="majorHAnsi"/>
-              </w:rPr>
-            </w:pPr>
+            <w:tcW w:w="3544" w:type="dxa"/>
+          </w:tcPr>
+          <w:p>
+            <w:pPr>
+              <w:rPr>
+                <w:rFonts w:asciiTheme="majorHAnsi" w:hAnsiTheme="majorHAnsi"/>
+              </w:rPr>
+            </w:pPr>
+            <w:r>
+              <w:rPr>
+                <w:rFonts w:asciiTheme="majorHAnsi" w:hAnsiTheme="majorHAnsi"/>
+              </w:rPr>
+              <w:t>Password to be confirmed on registration</w:t>
+            </w:r>
           </w:p>
         </w:tc>
         <w:tc>
@@ -485,7 +503,7 @@
         </w:tc>
         <w:tc>
           <w:tcPr>
-            <w:tcW w:w="1559" w:type="dxa"/>
+            <w:tcW w:w="1701" w:type="dxa"/>
           </w:tcPr>
           <w:p>
             <w:pPr>
@@ -503,14 +521,32 @@
         </w:tc>
         <w:tc>
           <w:tcPr>
-            <w:tcW w:w="3686" w:type="dxa"/>
-          </w:tcPr>
-          <w:p>
-            <w:pPr>
-              <w:rPr>
-                <w:rFonts w:asciiTheme="majorHAnsi" w:hAnsiTheme="majorHAnsi"/>
-              </w:rPr>
-            </w:pPr>
+            <w:tcW w:w="3544" w:type="dxa"/>
+          </w:tcPr>
+          <w:p>
+            <w:pPr>
+              <w:rPr>
+                <w:rFonts w:asciiTheme="majorHAnsi" w:hAnsiTheme="majorHAnsi"/>
+              </w:rPr>
+            </w:pPr>
+            <w:r>
+              <w:rPr>
+                <w:rFonts w:asciiTheme="majorHAnsi" w:hAnsiTheme="majorHAnsi"/>
+              </w:rPr>
+              <w:t xml:space="preserve">Contact </w:t>
+            </w:r>
+            <w:r>
+              <w:rPr>
+                <w:rFonts w:asciiTheme="majorHAnsi" w:hAnsiTheme="majorHAnsi"/>
+              </w:rPr>
+              <w:t xml:space="preserve">email </w:t>
+            </w:r>
+            <w:r>
+              <w:rPr>
+                <w:rFonts w:asciiTheme="majorHAnsi" w:hAnsiTheme="majorHAnsi"/>
+              </w:rPr>
+              <w:t>address of the user. Not necessarily related to a Member’s email.</w:t>
+            </w:r>
           </w:p>
         </w:tc>
         <w:tc>
@@ -562,13 +598,19 @@
               <w:rPr>
                 <w:rFonts w:asciiTheme="majorHAnsi" w:hAnsiTheme="majorHAnsi"/>
               </w:rPr>
+              <w:t>Not null</w:t>
+            </w:r>
+            <w:r>
+              <w:rPr>
+                <w:rFonts w:asciiTheme="majorHAnsi" w:hAnsiTheme="majorHAnsi"/>
+              </w:rPr>
               <w:tab/>
             </w:r>
           </w:p>
         </w:tc>
         <w:tc>
           <w:tcPr>
-            <w:tcW w:w="1559" w:type="dxa"/>
+            <w:tcW w:w="1701" w:type="dxa"/>
           </w:tcPr>
           <w:p>
             <w:pPr>
@@ -586,14 +628,21 @@
         </w:tc>
         <w:tc>
           <w:tcPr>
-            <w:tcW w:w="3686" w:type="dxa"/>
-          </w:tcPr>
-          <w:p>
-            <w:pPr>
-              <w:rPr>
-                <w:rFonts w:asciiTheme="majorHAnsi" w:hAnsiTheme="majorHAnsi"/>
-              </w:rPr>
-            </w:pPr>
+            <w:tcW w:w="3544" w:type="dxa"/>
+            <w:vMerge w:val="restart"/>
+          </w:tcPr>
+          <w:p>
+            <w:pPr>
+              <w:rPr>
+                <w:rFonts w:asciiTheme="majorHAnsi" w:hAnsiTheme="majorHAnsi"/>
+              </w:rPr>
+            </w:pPr>
+            <w:r>
+              <w:rPr>
+                <w:rFonts w:asciiTheme="majorHAnsi" w:hAnsiTheme="majorHAnsi"/>
+              </w:rPr>
+              <w:t>User’s name. Not necessarily related to Member’s name.</w:t>
+            </w:r>
           </w:p>
         </w:tc>
         <w:tc>
@@ -638,11 +687,17 @@
                 <w:rFonts w:asciiTheme="majorHAnsi" w:hAnsiTheme="majorHAnsi"/>
               </w:rPr>
             </w:pPr>
-          </w:p>
-        </w:tc>
-        <w:tc>
-          <w:tcPr>
-            <w:tcW w:w="1559" w:type="dxa"/>
+            <w:r>
+              <w:rPr>
+                <w:rFonts w:asciiTheme="majorHAnsi" w:hAnsiTheme="majorHAnsi"/>
+              </w:rPr>
+              <w:t>Not null</w:t>
+            </w:r>
+          </w:p>
+        </w:tc>
+        <w:tc>
+          <w:tcPr>
+            <w:tcW w:w="1701" w:type="dxa"/>
           </w:tcPr>
           <w:p>
             <w:pPr>
@@ -660,7 +715,8 @@
         </w:tc>
         <w:tc>
           <w:tcPr>
-            <w:tcW w:w="3686" w:type="dxa"/>
+            <w:tcW w:w="3544" w:type="dxa"/>
+            <w:vMerge/>
           </w:tcPr>
           <w:p>
             <w:pPr>
@@ -722,7 +778,7 @@
         </w:tc>
         <w:tc>
           <w:tcPr>
-            <w:tcW w:w="1559" w:type="dxa"/>
+            <w:tcW w:w="1701" w:type="dxa"/>
           </w:tcPr>
           <w:p>
             <w:pPr>
@@ -740,14 +796,20 @@
         </w:tc>
         <w:tc>
           <w:tcPr>
-            <w:tcW w:w="3686" w:type="dxa"/>
-          </w:tcPr>
-          <w:p>
-            <w:pPr>
-              <w:rPr>
-                <w:rFonts w:asciiTheme="majorHAnsi" w:hAnsiTheme="majorHAnsi"/>
-              </w:rPr>
-            </w:pPr>
+            <w:tcW w:w="3544" w:type="dxa"/>
+          </w:tcPr>
+          <w:p>
+            <w:pPr>
+              <w:rPr>
+                <w:rFonts w:asciiTheme="majorHAnsi" w:hAnsiTheme="majorHAnsi"/>
+              </w:rPr>
+            </w:pPr>
+            <w:r>
+              <w:rPr>
+                <w:rFonts w:asciiTheme="majorHAnsi" w:hAnsiTheme="majorHAnsi"/>
+              </w:rPr>
+              <w:t>Generated automatically on rego.</w:t>
+            </w:r>
           </w:p>
         </w:tc>
         <w:tc>
@@ -784,7 +846,7 @@
               <w:rPr>
                 <w:rFonts w:asciiTheme="majorHAnsi" w:hAnsiTheme="majorHAnsi"/>
               </w:rPr>
-              <w:t>User Type</w:t>
+              <w:t>Groups</w:t>
             </w:r>
           </w:p>
         </w:tc>
@@ -808,32 +870,38 @@
         </w:tc>
         <w:tc>
           <w:tcPr>
-            <w:tcW w:w="1559" w:type="dxa"/>
-          </w:tcPr>
-          <w:p>
-            <w:pPr>
-              <w:rPr>
-                <w:rFonts w:asciiTheme="majorHAnsi" w:hAnsiTheme="majorHAnsi"/>
-              </w:rPr>
-            </w:pPr>
-            <w:r>
-              <w:rPr>
-                <w:rFonts w:asciiTheme="majorHAnsi" w:hAnsiTheme="majorHAnsi"/>
-              </w:rPr>
-              <w:t>Integer</w:t>
-            </w:r>
-          </w:p>
-        </w:tc>
-        <w:tc>
-          <w:tcPr>
-            <w:tcW w:w="3686" w:type="dxa"/>
-          </w:tcPr>
-          <w:p>
-            <w:pPr>
-              <w:rPr>
-                <w:rFonts w:asciiTheme="majorHAnsi" w:hAnsiTheme="majorHAnsi"/>
-              </w:rPr>
-            </w:pPr>
+            <w:tcW w:w="1701" w:type="dxa"/>
+          </w:tcPr>
+          <w:p>
+            <w:pPr>
+              <w:rPr>
+                <w:rFonts w:asciiTheme="majorHAnsi" w:hAnsiTheme="majorHAnsi"/>
+              </w:rPr>
+            </w:pPr>
+            <w:r>
+              <w:rPr>
+                <w:rFonts w:asciiTheme="majorHAnsi" w:hAnsiTheme="majorHAnsi"/>
+              </w:rPr>
+              <w:t>ManyToMany to Group</w:t>
+            </w:r>
+          </w:p>
+        </w:tc>
+        <w:tc>
+          <w:tcPr>
+            <w:tcW w:w="3544" w:type="dxa"/>
+          </w:tcPr>
+          <w:p>
+            <w:pPr>
+              <w:rPr>
+                <w:rFonts w:asciiTheme="majorHAnsi" w:hAnsiTheme="majorHAnsi"/>
+              </w:rPr>
+            </w:pPr>
+            <w:r>
+              <w:rPr>
+                <w:rFonts w:asciiTheme="majorHAnsi" w:hAnsiTheme="majorHAnsi"/>
+              </w:rPr>
+              <w:t>Either “end user” or “admin”</w:t>
+            </w:r>
           </w:p>
         </w:tc>
         <w:tc>
@@ -861,11 +929,16 @@
             <w:tcW w:w="2268" w:type="dxa"/>
           </w:tcPr>
           <w:p>
-            <w:r>
-              <w:rPr>
-                <w:rFonts w:asciiTheme="majorHAnsi" w:hAnsiTheme="majorHAnsi"/>
-              </w:rPr>
-              <w:t>Member Count</w:t>
+            <w:pPr>
+              <w:rPr>
+                <w:rFonts w:asciiTheme="majorHAnsi" w:hAnsiTheme="majorHAnsi"/>
+              </w:rPr>
+            </w:pPr>
+            <w:r>
+              <w:rPr>
+                <w:rFonts w:asciiTheme="majorHAnsi" w:hAnsiTheme="majorHAnsi"/>
+              </w:rPr>
+              <w:t>Is Active</w:t>
             </w:r>
           </w:p>
         </w:tc>
@@ -889,223 +962,55 @@
         </w:tc>
         <w:tc>
           <w:tcPr>
-            <w:tcW w:w="1559" w:type="dxa"/>
-          </w:tcPr>
-          <w:p>
-            <w:pPr>
-              <w:rPr>
-                <w:rFonts w:asciiTheme="majorHAnsi" w:hAnsiTheme="majorHAnsi"/>
-              </w:rPr>
-            </w:pPr>
-            <w:r>
-              <w:rPr>
-                <w:rFonts w:asciiTheme="majorHAnsi" w:hAnsiTheme="majorHAnsi"/>
-              </w:rPr>
-              <w:t>Integer</w:t>
-            </w:r>
-          </w:p>
-        </w:tc>
-        <w:tc>
-          <w:tcPr>
-            <w:tcW w:w="3686" w:type="dxa"/>
-          </w:tcPr>
-          <w:p>
-            <w:pPr>
-              <w:rPr>
-                <w:rFonts w:asciiTheme="majorHAnsi" w:hAnsiTheme="majorHAnsi"/>
-              </w:rPr>
-            </w:pPr>
-          </w:p>
-        </w:tc>
-        <w:tc>
-          <w:tcPr>
-            <w:tcW w:w="1559" w:type="dxa"/>
-          </w:tcPr>
-          <w:p>
-            <w:pPr>
-              <w:rPr>
-                <w:rFonts w:asciiTheme="majorHAnsi" w:hAnsiTheme="majorHAnsi"/>
-              </w:rPr>
-            </w:pPr>
-            <w:r>
-              <w:rPr>
-                <w:rFonts w:asciiTheme="majorHAnsi" w:hAnsiTheme="majorHAnsi"/>
-              </w:rPr>
-              <w:t>0</w:t>
-            </w:r>
-          </w:p>
-        </w:tc>
-      </w:tr>
-      <w:tr>
-        <w:tc>
-          <w:tcPr>
-            <w:tcW w:w="2268" w:type="dxa"/>
-          </w:tcPr>
-          <w:p>
-            <w:r>
-              <w:rPr>
-                <w:rFonts w:asciiTheme="majorHAnsi" w:hAnsiTheme="majorHAnsi"/>
-              </w:rPr>
-              <w:t xml:space="preserve">Membership </w:t>
-            </w:r>
-            <w:r>
-              <w:rPr>
-                <w:rFonts w:asciiTheme="majorHAnsi" w:hAnsiTheme="majorHAnsi"/>
-              </w:rPr>
-              <w:t>Count</w:t>
-            </w:r>
-          </w:p>
-        </w:tc>
-        <w:tc>
-          <w:tcPr>
-            <w:tcW w:w="1843" w:type="dxa"/>
-          </w:tcPr>
-          <w:p>
-            <w:pPr>
-              <w:rPr>
-                <w:rFonts w:asciiTheme="majorHAnsi" w:hAnsiTheme="majorHAnsi"/>
-              </w:rPr>
-            </w:pPr>
-            <w:r>
-              <w:rPr>
-                <w:rFonts w:asciiTheme="majorHAnsi" w:hAnsiTheme="majorHAnsi"/>
-              </w:rPr>
-              <w:t>Not null</w:t>
-            </w:r>
-          </w:p>
-        </w:tc>
-        <w:tc>
-          <w:tcPr>
-            <w:tcW w:w="1559" w:type="dxa"/>
-          </w:tcPr>
-          <w:p>
-            <w:pPr>
-              <w:rPr>
-                <w:rFonts w:asciiTheme="majorHAnsi" w:hAnsiTheme="majorHAnsi"/>
-              </w:rPr>
-            </w:pPr>
-            <w:r>
-              <w:rPr>
-                <w:rFonts w:asciiTheme="majorHAnsi" w:hAnsiTheme="majorHAnsi"/>
-              </w:rPr>
-              <w:t>Integer</w:t>
-            </w:r>
-          </w:p>
-        </w:tc>
-        <w:tc>
-          <w:tcPr>
-            <w:tcW w:w="3686" w:type="dxa"/>
-          </w:tcPr>
-          <w:p>
-            <w:pPr>
-              <w:rPr>
-                <w:rFonts w:asciiTheme="majorHAnsi" w:hAnsiTheme="majorHAnsi"/>
-              </w:rPr>
-            </w:pPr>
-          </w:p>
-        </w:tc>
-        <w:tc>
-          <w:tcPr>
-            <w:tcW w:w="1559" w:type="dxa"/>
-          </w:tcPr>
-          <w:p>
-            <w:pPr>
-              <w:rPr>
-                <w:rFonts w:asciiTheme="majorHAnsi" w:hAnsiTheme="majorHAnsi"/>
-              </w:rPr>
-            </w:pPr>
-            <w:r>
-              <w:rPr>
-                <w:rFonts w:asciiTheme="majorHAnsi" w:hAnsiTheme="majorHAnsi"/>
-              </w:rPr>
-              <w:t>0</w:t>
-            </w:r>
-          </w:p>
-        </w:tc>
-      </w:tr>
-      <w:tr>
-        <w:tc>
-          <w:tcPr>
-            <w:tcW w:w="2268" w:type="dxa"/>
-          </w:tcPr>
-          <w:p>
-            <w:r>
-              <w:rPr>
-                <w:rFonts w:asciiTheme="majorHAnsi" w:hAnsiTheme="majorHAnsi"/>
-              </w:rPr>
-              <w:t>Club</w:t>
-            </w:r>
-            <w:r>
-              <w:rPr>
-                <w:rFonts w:asciiTheme="majorHAnsi" w:hAnsiTheme="majorHAnsi"/>
-              </w:rPr>
-              <w:t xml:space="preserve"> Count</w:t>
-            </w:r>
-          </w:p>
-        </w:tc>
-        <w:tc>
-          <w:tcPr>
-            <w:tcW w:w="1843" w:type="dxa"/>
-          </w:tcPr>
-          <w:p>
-            <w:pPr>
-              <w:rPr>
-                <w:rFonts w:asciiTheme="majorHAnsi" w:hAnsiTheme="majorHAnsi"/>
-              </w:rPr>
-            </w:pPr>
-            <w:r>
-              <w:rPr>
-                <w:rFonts w:asciiTheme="majorHAnsi" w:hAnsiTheme="majorHAnsi"/>
-              </w:rPr>
-              <w:t>Not null</w:t>
-            </w:r>
-          </w:p>
-        </w:tc>
-        <w:tc>
-          <w:tcPr>
-            <w:tcW w:w="1559" w:type="dxa"/>
-          </w:tcPr>
-          <w:p>
-            <w:pPr>
-              <w:rPr>
-                <w:rFonts w:asciiTheme="majorHAnsi" w:hAnsiTheme="majorHAnsi"/>
-              </w:rPr>
-            </w:pPr>
-            <w:r>
-              <w:rPr>
-                <w:rFonts w:asciiTheme="majorHAnsi" w:hAnsiTheme="majorHAnsi"/>
-              </w:rPr>
-              <w:t>Integer</w:t>
-            </w:r>
-          </w:p>
-        </w:tc>
-        <w:tc>
-          <w:tcPr>
-            <w:tcW w:w="3686" w:type="dxa"/>
-          </w:tcPr>
-          <w:p>
-            <w:pPr>
-              <w:rPr>
-                <w:rFonts w:asciiTheme="majorHAnsi" w:hAnsiTheme="majorHAnsi"/>
-              </w:rPr>
-            </w:pPr>
-          </w:p>
-        </w:tc>
-        <w:tc>
-          <w:tcPr>
-            <w:tcW w:w="1559" w:type="dxa"/>
-          </w:tcPr>
-          <w:p>
-            <w:pPr>
-              <w:rPr>
-                <w:rFonts w:asciiTheme="majorHAnsi" w:hAnsiTheme="majorHAnsi"/>
-              </w:rPr>
-            </w:pPr>
-            <w:r>
-              <w:rPr>
-                <w:rFonts w:asciiTheme="majorHAnsi" w:hAnsiTheme="majorHAnsi"/>
-              </w:rPr>
-              <w:t>0</w:t>
+            <w:tcW w:w="1701" w:type="dxa"/>
+          </w:tcPr>
+          <w:p>
+            <w:pPr>
+              <w:rPr>
+                <w:rFonts w:asciiTheme="majorHAnsi" w:hAnsiTheme="majorHAnsi"/>
+              </w:rPr>
+            </w:pPr>
+            <w:r>
+              <w:rPr>
+                <w:rFonts w:asciiTheme="majorHAnsi" w:hAnsiTheme="majorHAnsi"/>
+              </w:rPr>
+              <w:t>Boolean</w:t>
+            </w:r>
+          </w:p>
+        </w:tc>
+        <w:tc>
+          <w:tcPr>
+            <w:tcW w:w="3544" w:type="dxa"/>
+          </w:tcPr>
+          <w:p>
+            <w:pPr>
+              <w:rPr>
+                <w:rFonts w:asciiTheme="majorHAnsi" w:hAnsiTheme="majorHAnsi"/>
+              </w:rPr>
+            </w:pPr>
+            <w:r>
+              <w:rPr>
+                <w:rFonts w:asciiTheme="majorHAnsi" w:hAnsiTheme="majorHAnsi"/>
+              </w:rPr>
+              <w:t>Determines whether is considered active. Used instead of deletion</w:t>
+            </w:r>
+          </w:p>
+        </w:tc>
+        <w:tc>
+          <w:tcPr>
+            <w:tcW w:w="1559" w:type="dxa"/>
+          </w:tcPr>
+          <w:p>
+            <w:pPr>
+              <w:rPr>
+                <w:rFonts w:asciiTheme="majorHAnsi" w:hAnsiTheme="majorHAnsi"/>
+              </w:rPr>
+            </w:pPr>
+            <w:r>
+              <w:rPr>
+                <w:rFonts w:asciiTheme="majorHAnsi" w:hAnsiTheme="majorHAnsi"/>
+              </w:rPr>
+              <w:t>True</w:t>
             </w:r>
           </w:p>
         </w:tc>
@@ -1283,7 +1188,6 @@
               </w:rPr>
               <w:t xml:space="preserve"> ID *</w:t>
             </w:r>
-            <w:proofErr w:type="spellStart"/>
             <w:r>
               <w:rPr>
                 <w:rFonts w:asciiTheme="majorHAnsi" w:hAnsiTheme="majorHAnsi"/>
@@ -1292,7 +1196,6 @@
               </w:rPr>
               <w:t>pk</w:t>
             </w:r>
-            <w:proofErr w:type="spellEnd"/>
             <w:r>
               <w:rPr>
                 <w:rFonts w:asciiTheme="majorHAnsi" w:hAnsiTheme="majorHAnsi"/>
@@ -1347,6 +1250,12 @@
                 <w:rFonts w:asciiTheme="majorHAnsi" w:hAnsiTheme="majorHAnsi"/>
               </w:rPr>
             </w:pPr>
+            <w:r>
+              <w:rPr>
+                <w:rFonts w:asciiTheme="majorHAnsi" w:hAnsiTheme="majorHAnsi"/>
+              </w:rPr>
+              <w:t>Unique ID of a Member</w:t>
+            </w:r>
           </w:p>
         </w:tc>
         <w:tc>
@@ -1404,6 +1313,12 @@
               <w:rPr>
                 <w:rFonts w:asciiTheme="majorHAnsi" w:hAnsiTheme="majorHAnsi"/>
               </w:rPr>
+              <w:t>40 characters</w:t>
+            </w:r>
+            <w:r>
+              <w:rPr>
+                <w:rFonts w:asciiTheme="majorHAnsi" w:hAnsiTheme="majorHAnsi"/>
+              </w:rPr>
               <w:tab/>
             </w:r>
           </w:p>
@@ -1429,13 +1344,20 @@
         <w:tc>
           <w:tcPr>
             <w:tcW w:w="3686" w:type="dxa"/>
-          </w:tcPr>
-          <w:p>
-            <w:pPr>
-              <w:rPr>
-                <w:rFonts w:asciiTheme="majorHAnsi" w:hAnsiTheme="majorHAnsi"/>
-              </w:rPr>
-            </w:pPr>
+            <w:vMerge w:val="restart"/>
+          </w:tcPr>
+          <w:p>
+            <w:pPr>
+              <w:rPr>
+                <w:rFonts w:asciiTheme="majorHAnsi" w:hAnsiTheme="majorHAnsi"/>
+              </w:rPr>
+            </w:pPr>
+            <w:r>
+              <w:rPr>
+                <w:rFonts w:asciiTheme="majorHAnsi" w:hAnsiTheme="majorHAnsi"/>
+              </w:rPr>
+              <w:t>Member’s name. Not necessarily relation to User’s name.</w:t>
+            </w:r>
           </w:p>
         </w:tc>
         <w:tc>
@@ -1480,6 +1402,12 @@
                 <w:rFonts w:asciiTheme="majorHAnsi" w:hAnsiTheme="majorHAnsi"/>
               </w:rPr>
             </w:pPr>
+            <w:r>
+              <w:rPr>
+                <w:rFonts w:asciiTheme="majorHAnsi" w:hAnsiTheme="majorHAnsi"/>
+              </w:rPr>
+              <w:t>40 characters</w:t>
+            </w:r>
           </w:p>
         </w:tc>
         <w:tc>
@@ -1503,6 +1431,7 @@
         <w:tc>
           <w:tcPr>
             <w:tcW w:w="3686" w:type="dxa"/>
+            <w:vMerge/>
           </w:tcPr>
           <w:p>
             <w:pPr>
@@ -1554,6 +1483,12 @@
                 <w:rFonts w:asciiTheme="majorHAnsi" w:hAnsiTheme="majorHAnsi"/>
               </w:rPr>
             </w:pPr>
+            <w:r>
+              <w:rPr>
+                <w:rFonts w:asciiTheme="majorHAnsi" w:hAnsiTheme="majorHAnsi"/>
+              </w:rPr>
+              <w:t>40 characters</w:t>
+            </w:r>
           </w:p>
         </w:tc>
         <w:tc>
@@ -1584,6 +1519,12 @@
                 <w:rFonts w:asciiTheme="majorHAnsi" w:hAnsiTheme="majorHAnsi"/>
               </w:rPr>
             </w:pPr>
+            <w:r>
+              <w:rPr>
+                <w:rFonts w:asciiTheme="majorHAnsi" w:hAnsiTheme="majorHAnsi"/>
+              </w:rPr>
+              <w:t>Contact email for this Member.</w:t>
+            </w:r>
           </w:p>
         </w:tc>
         <w:tc>
@@ -1628,6 +1569,12 @@
                 <w:rFonts w:asciiTheme="majorHAnsi" w:hAnsiTheme="majorHAnsi"/>
               </w:rPr>
             </w:pPr>
+            <w:r>
+              <w:rPr>
+                <w:rFonts w:asciiTheme="majorHAnsi" w:hAnsiTheme="majorHAnsi"/>
+              </w:rPr>
+              <w:t>40 characters</w:t>
+            </w:r>
           </w:p>
         </w:tc>
         <w:tc>
@@ -1658,6 +1605,12 @@
                 <w:rFonts w:asciiTheme="majorHAnsi" w:hAnsiTheme="majorHAnsi"/>
               </w:rPr>
             </w:pPr>
+            <w:r>
+              <w:rPr>
+                <w:rFonts w:asciiTheme="majorHAnsi" w:hAnsiTheme="majorHAnsi"/>
+              </w:rPr>
+              <w:t>Contact address for this Member.</w:t>
+            </w:r>
           </w:p>
         </w:tc>
         <w:tc>
@@ -1702,6 +1655,12 @@
                 <w:rFonts w:asciiTheme="majorHAnsi" w:hAnsiTheme="majorHAnsi"/>
               </w:rPr>
             </w:pPr>
+            <w:r>
+              <w:rPr>
+                <w:rFonts w:asciiTheme="majorHAnsi" w:hAnsiTheme="majorHAnsi"/>
+              </w:rPr>
+              <w:t>40 characters</w:t>
+            </w:r>
           </w:p>
         </w:tc>
         <w:tc>
@@ -1732,6 +1691,24 @@
                 <w:rFonts w:asciiTheme="majorHAnsi" w:hAnsiTheme="majorHAnsi"/>
               </w:rPr>
             </w:pPr>
+            <w:r>
+              <w:rPr>
+                <w:rFonts w:asciiTheme="majorHAnsi" w:hAnsiTheme="majorHAnsi"/>
+              </w:rPr>
+              <w:t xml:space="preserve">The </w:t>
+            </w:r>
+            <w:r>
+              <w:rPr>
+                <w:rFonts w:asciiTheme="majorHAnsi" w:hAnsiTheme="majorHAnsi"/>
+              </w:rPr>
+              <w:t>Member</w:t>
+            </w:r>
+            <w:r>
+              <w:rPr>
+                <w:rFonts w:asciiTheme="majorHAnsi" w:hAnsiTheme="majorHAnsi"/>
+              </w:rPr>
+              <w:t>’s facebook page.</w:t>
+            </w:r>
           </w:p>
         </w:tc>
         <w:tc>
@@ -1776,6 +1753,12 @@
                 <w:rFonts w:asciiTheme="majorHAnsi" w:hAnsiTheme="majorHAnsi"/>
               </w:rPr>
             </w:pPr>
+            <w:r>
+              <w:rPr>
+                <w:rFonts w:asciiTheme="majorHAnsi" w:hAnsiTheme="majorHAnsi"/>
+              </w:rPr>
+              <w:t>40 characters</w:t>
+            </w:r>
           </w:p>
         </w:tc>
         <w:tc>
@@ -1806,6 +1789,24 @@
                 <w:rFonts w:asciiTheme="majorHAnsi" w:hAnsiTheme="majorHAnsi"/>
               </w:rPr>
             </w:pPr>
+            <w:r>
+              <w:rPr>
+                <w:rFonts w:asciiTheme="majorHAnsi" w:hAnsiTheme="majorHAnsi"/>
+              </w:rPr>
+              <w:t xml:space="preserve">The </w:t>
+            </w:r>
+            <w:r>
+              <w:rPr>
+                <w:rFonts w:asciiTheme="majorHAnsi" w:hAnsiTheme="majorHAnsi"/>
+              </w:rPr>
+              <w:t>Member</w:t>
+            </w:r>
+            <w:r>
+              <w:rPr>
+                <w:rFonts w:asciiTheme="majorHAnsi" w:hAnsiTheme="majorHAnsi"/>
+              </w:rPr>
+              <w:t>’s twitter handle.</w:t>
+            </w:r>
           </w:p>
         </w:tc>
         <w:tc>
@@ -1850,6 +1851,12 @@
                 <w:rFonts w:asciiTheme="majorHAnsi" w:hAnsiTheme="majorHAnsi"/>
               </w:rPr>
             </w:pPr>
+            <w:r>
+              <w:rPr>
+                <w:rFonts w:asciiTheme="majorHAnsi" w:hAnsiTheme="majorHAnsi"/>
+              </w:rPr>
+              <w:t>40 characters</w:t>
+            </w:r>
           </w:p>
         </w:tc>
         <w:tc>
@@ -1880,6 +1887,12 @@
                 <w:rFonts w:asciiTheme="majorHAnsi" w:hAnsiTheme="majorHAnsi"/>
               </w:rPr>
             </w:pPr>
+            <w:r>
+              <w:rPr>
+                <w:rFonts w:asciiTheme="majorHAnsi" w:hAnsiTheme="majorHAnsi"/>
+              </w:rPr>
+              <w:t>The Member’s phone number.</w:t>
+            </w:r>
           </w:p>
         </w:tc>
         <w:tc>
@@ -1924,6 +1937,12 @@
                 <w:rFonts w:asciiTheme="majorHAnsi" w:hAnsiTheme="majorHAnsi"/>
               </w:rPr>
             </w:pPr>
+            <w:r>
+              <w:rPr>
+                <w:rFonts w:asciiTheme="majorHAnsi" w:hAnsiTheme="majorHAnsi"/>
+              </w:rPr>
+              <w:t>255 characters</w:t>
+            </w:r>
           </w:p>
         </w:tc>
         <w:tc>
@@ -1954,6 +1973,12 @@
                 <w:rFonts w:asciiTheme="majorHAnsi" w:hAnsiTheme="majorHAnsi"/>
               </w:rPr>
             </w:pPr>
+            <w:r>
+              <w:rPr>
+                <w:rFonts w:asciiTheme="majorHAnsi" w:hAnsiTheme="majorHAnsi"/>
+              </w:rPr>
+              <w:t>A short paragraph describing the Member. Not required.</w:t>
+            </w:r>
           </w:p>
         </w:tc>
         <w:tc>
@@ -1998,31 +2023,29 @@
                 <w:rFonts w:asciiTheme="majorHAnsi" w:hAnsiTheme="majorHAnsi"/>
               </w:rPr>
             </w:pPr>
-          </w:p>
-        </w:tc>
-        <w:tc>
-          <w:tcPr>
-            <w:tcW w:w="1559" w:type="dxa"/>
-          </w:tcPr>
-          <w:p>
-            <w:pPr>
-              <w:rPr>
-                <w:rFonts w:asciiTheme="majorHAnsi" w:hAnsiTheme="majorHAnsi"/>
-              </w:rPr>
-            </w:pPr>
-            <w:proofErr w:type="spellStart"/>
-            <w:r>
-              <w:rPr>
-                <w:rFonts w:asciiTheme="majorHAnsi" w:hAnsiTheme="majorHAnsi"/>
-              </w:rPr>
-              <w:t>ForeignKey</w:t>
-            </w:r>
-            <w:proofErr w:type="spellEnd"/>
-            <w:r>
-              <w:rPr>
-                <w:rFonts w:asciiTheme="majorHAnsi" w:hAnsiTheme="majorHAnsi"/>
-              </w:rPr>
-              <w:t xml:space="preserve"> to User</w:t>
+            <w:r>
+              <w:rPr>
+                <w:rFonts w:asciiTheme="majorHAnsi" w:hAnsiTheme="majorHAnsi"/>
+              </w:rPr>
+              <w:t>Not null</w:t>
+            </w:r>
+          </w:p>
+        </w:tc>
+        <w:tc>
+          <w:tcPr>
+            <w:tcW w:w="1559" w:type="dxa"/>
+          </w:tcPr>
+          <w:p>
+            <w:pPr>
+              <w:rPr>
+                <w:rFonts w:asciiTheme="majorHAnsi" w:hAnsiTheme="majorHAnsi"/>
+              </w:rPr>
+            </w:pPr>
+            <w:r>
+              <w:rPr>
+                <w:rFonts w:asciiTheme="majorHAnsi" w:hAnsiTheme="majorHAnsi"/>
+              </w:rPr>
+              <w:t>ForeignKey to User</w:t>
             </w:r>
           </w:p>
         </w:tc>
@@ -2036,6 +2059,12 @@
                 <w:rFonts w:asciiTheme="majorHAnsi" w:hAnsiTheme="majorHAnsi"/>
               </w:rPr>
             </w:pPr>
+            <w:r>
+              <w:rPr>
+                <w:rFonts w:asciiTheme="majorHAnsi" w:hAnsiTheme="majorHAnsi"/>
+              </w:rPr>
+              <w:t>The User that manages this Member</w:t>
+            </w:r>
           </w:p>
         </w:tc>
         <w:tc>
@@ -2230,7 +2259,6 @@
               </w:rPr>
               <w:t xml:space="preserve"> ID *</w:t>
             </w:r>
-            <w:proofErr w:type="spellStart"/>
             <w:r>
               <w:rPr>
                 <w:rFonts w:asciiTheme="majorHAnsi" w:hAnsiTheme="majorHAnsi"/>
@@ -2239,7 +2267,6 @@
               </w:rPr>
               <w:t>pk</w:t>
             </w:r>
-            <w:proofErr w:type="spellEnd"/>
             <w:r>
               <w:rPr>
                 <w:rFonts w:asciiTheme="majorHAnsi" w:hAnsiTheme="majorHAnsi"/>
@@ -2294,6 +2321,12 @@
                 <w:rFonts w:asciiTheme="majorHAnsi" w:hAnsiTheme="majorHAnsi"/>
               </w:rPr>
             </w:pPr>
+            <w:r>
+              <w:rPr>
+                <w:rFonts w:asciiTheme="majorHAnsi" w:hAnsiTheme="majorHAnsi"/>
+              </w:rPr>
+              <w:t>Unique ID of a Club</w:t>
+            </w:r>
           </w:p>
         </w:tc>
         <w:tc>
@@ -2389,6 +2422,12 @@
                 <w:rFonts w:asciiTheme="majorHAnsi" w:hAnsiTheme="majorHAnsi"/>
               </w:rPr>
             </w:pPr>
+            <w:r>
+              <w:rPr>
+                <w:rFonts w:asciiTheme="majorHAnsi" w:hAnsiTheme="majorHAnsi"/>
+              </w:rPr>
+              <w:t>Unique name of the Club</w:t>
+            </w:r>
           </w:p>
         </w:tc>
         <w:tc>
@@ -2469,6 +2508,12 @@
                 <w:rFonts w:asciiTheme="majorHAnsi" w:hAnsiTheme="majorHAnsi"/>
               </w:rPr>
             </w:pPr>
+            <w:r>
+              <w:rPr>
+                <w:rFonts w:asciiTheme="majorHAnsi" w:hAnsiTheme="majorHAnsi"/>
+              </w:rPr>
+              <w:t>Formatted address of the Club. E.g. “1 Sporting Way, Sportstown”.</w:t>
+            </w:r>
           </w:p>
         </w:tc>
         <w:tc>
@@ -2535,32 +2580,46 @@
               <w:rPr>
                 <w:rFonts w:asciiTheme="majorHAnsi" w:hAnsiTheme="majorHAnsi"/>
               </w:rPr>
-              <w:t>String</w:t>
+              <w:t>Float</w:t>
             </w:r>
           </w:p>
         </w:tc>
         <w:tc>
           <w:tcPr>
             <w:tcW w:w="3686" w:type="dxa"/>
-          </w:tcPr>
-          <w:p>
-            <w:pPr>
-              <w:rPr>
-                <w:rFonts w:asciiTheme="majorHAnsi" w:hAnsiTheme="majorHAnsi"/>
-              </w:rPr>
-            </w:pPr>
-          </w:p>
-        </w:tc>
-        <w:tc>
-          <w:tcPr>
-            <w:tcW w:w="1559" w:type="dxa"/>
-          </w:tcPr>
-          <w:p>
-            <w:pPr>
-              <w:rPr>
-                <w:rFonts w:asciiTheme="majorHAnsi" w:hAnsiTheme="majorHAnsi"/>
-              </w:rPr>
-            </w:pPr>
+            <w:vMerge w:val="restart"/>
+          </w:tcPr>
+          <w:p>
+            <w:pPr>
+              <w:rPr>
+                <w:rFonts w:asciiTheme="majorHAnsi" w:hAnsiTheme="majorHAnsi"/>
+              </w:rPr>
+            </w:pPr>
+            <w:r>
+              <w:rPr>
+                <w:rFonts w:asciiTheme="majorHAnsi" w:hAnsiTheme="majorHAnsi"/>
+              </w:rPr>
+              <w:t>Geographical coordinates (location) of the Club.</w:t>
+            </w:r>
+          </w:p>
+        </w:tc>
+        <w:tc>
+          <w:tcPr>
+            <w:tcW w:w="1559" w:type="dxa"/>
+            <w:vMerge w:val="restart"/>
+          </w:tcPr>
+          <w:p>
+            <w:pPr>
+              <w:rPr>
+                <w:rFonts w:asciiTheme="majorHAnsi" w:hAnsiTheme="majorHAnsi"/>
+              </w:rPr>
+            </w:pPr>
+            <w:r>
+              <w:rPr>
+                <w:rFonts w:asciiTheme="majorHAnsi" w:hAnsiTheme="majorHAnsi"/>
+              </w:rPr>
+              <w:t>Geocoded from address</w:t>
+            </w:r>
           </w:p>
         </w:tc>
       </w:tr>
@@ -2615,25 +2674,27 @@
               <w:rPr>
                 <w:rFonts w:asciiTheme="majorHAnsi" w:hAnsiTheme="majorHAnsi"/>
               </w:rPr>
-              <w:t>String</w:t>
+              <w:t>Float</w:t>
             </w:r>
           </w:p>
         </w:tc>
         <w:tc>
           <w:tcPr>
             <w:tcW w:w="3686" w:type="dxa"/>
-          </w:tcPr>
-          <w:p>
-            <w:pPr>
-              <w:rPr>
-                <w:rFonts w:asciiTheme="majorHAnsi" w:hAnsiTheme="majorHAnsi"/>
-              </w:rPr>
-            </w:pPr>
-          </w:p>
-        </w:tc>
-        <w:tc>
-          <w:tcPr>
-            <w:tcW w:w="1559" w:type="dxa"/>
+            <w:vMerge/>
+          </w:tcPr>
+          <w:p>
+            <w:pPr>
+              <w:rPr>
+                <w:rFonts w:asciiTheme="majorHAnsi" w:hAnsiTheme="majorHAnsi"/>
+              </w:rPr>
+            </w:pPr>
+          </w:p>
+        </w:tc>
+        <w:tc>
+          <w:tcPr>
+            <w:tcW w:w="1559" w:type="dxa"/>
+            <w:vMerge/>
           </w:tcPr>
           <w:p>
             <w:pPr>
@@ -2673,40 +2734,30 @@
                 <w:rFonts w:asciiTheme="majorHAnsi" w:hAnsiTheme="majorHAnsi"/>
               </w:rPr>
             </w:pPr>
-          </w:p>
-        </w:tc>
-        <w:tc>
-          <w:tcPr>
-            <w:tcW w:w="1559" w:type="dxa"/>
-          </w:tcPr>
-          <w:p>
-            <w:pPr>
-              <w:rPr>
-                <w:rFonts w:asciiTheme="majorHAnsi" w:hAnsiTheme="majorHAnsi"/>
-              </w:rPr>
-            </w:pPr>
-            <w:proofErr w:type="spellStart"/>
-            <w:r>
-              <w:rPr>
-                <w:rFonts w:asciiTheme="majorHAnsi" w:hAnsiTheme="majorHAnsi"/>
-              </w:rPr>
-              <w:t>ForeignKey</w:t>
-            </w:r>
-            <w:proofErr w:type="spellEnd"/>
-            <w:r>
-              <w:rPr>
-                <w:rFonts w:asciiTheme="majorHAnsi" w:hAnsiTheme="majorHAnsi"/>
-              </w:rPr>
-              <w:t xml:space="preserve"> to </w:t>
-            </w:r>
-            <w:proofErr w:type="spellStart"/>
-            <w:r>
-              <w:rPr>
-                <w:rFonts w:asciiTheme="majorHAnsi" w:hAnsiTheme="majorHAnsi"/>
-              </w:rPr>
-              <w:t>ClubTag</w:t>
-            </w:r>
-            <w:proofErr w:type="spellEnd"/>
+            <w:r>
+              <w:rPr>
+                <w:rFonts w:asciiTheme="majorHAnsi" w:hAnsiTheme="majorHAnsi"/>
+              </w:rPr>
+              <w:t>Any number permissible</w:t>
+            </w:r>
+          </w:p>
+        </w:tc>
+        <w:tc>
+          <w:tcPr>
+            <w:tcW w:w="1559" w:type="dxa"/>
+          </w:tcPr>
+          <w:p>
+            <w:pPr>
+              <w:rPr>
+                <w:rFonts w:asciiTheme="majorHAnsi" w:hAnsiTheme="majorHAnsi"/>
+              </w:rPr>
+            </w:pPr>
+            <w:r>
+              <w:rPr>
+                <w:rFonts w:asciiTheme="majorHAnsi" w:hAnsiTheme="majorHAnsi"/>
+              </w:rPr>
+              <w:t>ForeignKey to ClubTag</w:t>
+            </w:r>
           </w:p>
         </w:tc>
         <w:tc>
@@ -2731,12 +2782,6 @@
                 <w:rFonts w:asciiTheme="majorHAnsi" w:hAnsiTheme="majorHAnsi"/>
               </w:rPr>
             </w:pPr>
-            <w:r>
-              <w:rPr>
-                <w:rFonts w:asciiTheme="majorHAnsi" w:hAnsiTheme="majorHAnsi"/>
-              </w:rPr>
-              <w:t>NULL</w:t>
-            </w:r>
           </w:p>
         </w:tc>
       </w:tr>
@@ -2775,40 +2820,30 @@
               </w:rPr>
               <w:t>Not null</w:t>
             </w:r>
-          </w:p>
-        </w:tc>
-        <w:tc>
-          <w:tcPr>
-            <w:tcW w:w="1559" w:type="dxa"/>
-          </w:tcPr>
-          <w:p>
-            <w:pPr>
-              <w:rPr>
-                <w:rFonts w:asciiTheme="majorHAnsi" w:hAnsiTheme="majorHAnsi"/>
-              </w:rPr>
-            </w:pPr>
-            <w:proofErr w:type="spellStart"/>
-            <w:r>
-              <w:rPr>
-                <w:rFonts w:asciiTheme="majorHAnsi" w:hAnsiTheme="majorHAnsi"/>
-              </w:rPr>
-              <w:t>ForeignKey</w:t>
-            </w:r>
-            <w:proofErr w:type="spellEnd"/>
-            <w:r>
-              <w:rPr>
-                <w:rFonts w:asciiTheme="majorHAnsi" w:hAnsiTheme="majorHAnsi"/>
-              </w:rPr>
-              <w:t xml:space="preserve"> to </w:t>
-            </w:r>
-            <w:proofErr w:type="spellStart"/>
-            <w:r>
-              <w:rPr>
-                <w:rFonts w:asciiTheme="majorHAnsi" w:hAnsiTheme="majorHAnsi"/>
-              </w:rPr>
-              <w:t>ClubType</w:t>
-            </w:r>
-            <w:proofErr w:type="spellEnd"/>
+            <w:r>
+              <w:rPr>
+                <w:rFonts w:asciiTheme="majorHAnsi" w:hAnsiTheme="majorHAnsi"/>
+              </w:rPr>
+              <w:t>, only 1 allowed.</w:t>
+            </w:r>
+          </w:p>
+        </w:tc>
+        <w:tc>
+          <w:tcPr>
+            <w:tcW w:w="1559" w:type="dxa"/>
+          </w:tcPr>
+          <w:p>
+            <w:pPr>
+              <w:rPr>
+                <w:rFonts w:asciiTheme="majorHAnsi" w:hAnsiTheme="majorHAnsi"/>
+              </w:rPr>
+            </w:pPr>
+            <w:r>
+              <w:rPr>
+                <w:rFonts w:asciiTheme="majorHAnsi" w:hAnsiTheme="majorHAnsi"/>
+              </w:rPr>
+              <w:t>ForeignKey to ClubType</w:t>
+            </w:r>
           </w:p>
         </w:tc>
         <w:tc>
@@ -2821,6 +2856,12 @@
                 <w:rFonts w:asciiTheme="majorHAnsi" w:hAnsiTheme="majorHAnsi"/>
               </w:rPr>
             </w:pPr>
+            <w:r>
+              <w:rPr>
+                <w:rFonts w:asciiTheme="majorHAnsi" w:hAnsiTheme="majorHAnsi"/>
+              </w:rPr>
+              <w:t>The type of club. E.g, Soccer, AFL, Swimming etc.</w:t>
+            </w:r>
           </w:p>
         </w:tc>
         <w:tc>
@@ -2907,6 +2948,12 @@
                 <w:rFonts w:asciiTheme="majorHAnsi" w:hAnsiTheme="majorHAnsi"/>
               </w:rPr>
             </w:pPr>
+            <w:r>
+              <w:rPr>
+                <w:rFonts w:asciiTheme="majorHAnsi" w:hAnsiTheme="majorHAnsi"/>
+              </w:rPr>
+              <w:t>Number of active Members that have Memberships with the Club</w:t>
+            </w:r>
           </w:p>
         </w:tc>
         <w:tc>
@@ -2993,6 +3040,12 @@
                 <w:rFonts w:asciiTheme="majorHAnsi" w:hAnsiTheme="majorHAnsi"/>
               </w:rPr>
             </w:pPr>
+            <w:r>
+              <w:rPr>
+                <w:rFonts w:asciiTheme="majorHAnsi" w:hAnsiTheme="majorHAnsi"/>
+              </w:rPr>
+              <w:t>Date the Club was created</w:t>
+            </w:r>
           </w:p>
         </w:tc>
         <w:tc>
@@ -3079,22 +3132,36 @@
                 <w:rFonts w:asciiTheme="majorHAnsi" w:hAnsiTheme="majorHAnsi"/>
               </w:rPr>
             </w:pPr>
-          </w:p>
-        </w:tc>
-        <w:tc>
-          <w:tcPr>
-            <w:tcW w:w="1559" w:type="dxa"/>
-          </w:tcPr>
-          <w:p>
-            <w:pPr>
-              <w:rPr>
-                <w:rFonts w:asciiTheme="majorHAnsi" w:hAnsiTheme="majorHAnsi"/>
-              </w:rPr>
-            </w:pPr>
-            <w:r>
-              <w:rPr>
-                <w:rFonts w:asciiTheme="majorHAnsi" w:hAnsiTheme="majorHAnsi"/>
-              </w:rPr>
+            <w:r>
+              <w:rPr>
+                <w:rFonts w:asciiTheme="majorHAnsi" w:hAnsiTheme="majorHAnsi"/>
+              </w:rPr>
+              <w:t xml:space="preserve">Determines whether the club is </w:t>
+            </w:r>
+            <w:r>
+              <w:rPr>
+                <w:rFonts w:asciiTheme="majorHAnsi" w:hAnsiTheme="majorHAnsi"/>
+              </w:rPr>
+              <w:lastRenderedPageBreak/>
+              <w:t>accepting new Memberships.</w:t>
+            </w:r>
+          </w:p>
+        </w:tc>
+        <w:tc>
+          <w:tcPr>
+            <w:tcW w:w="1559" w:type="dxa"/>
+          </w:tcPr>
+          <w:p>
+            <w:pPr>
+              <w:rPr>
+                <w:rFonts w:asciiTheme="majorHAnsi" w:hAnsiTheme="majorHAnsi"/>
+              </w:rPr>
+            </w:pPr>
+            <w:r>
+              <w:rPr>
+                <w:rFonts w:asciiTheme="majorHAnsi" w:hAnsiTheme="majorHAnsi"/>
+              </w:rPr>
+              <w:lastRenderedPageBreak/>
               <w:t>True</w:t>
             </w:r>
           </w:p>
@@ -3115,6 +3182,7 @@
               <w:rPr>
                 <w:rFonts w:asciiTheme="majorHAnsi" w:hAnsiTheme="majorHAnsi"/>
               </w:rPr>
+              <w:lastRenderedPageBreak/>
               <w:t>Owner</w:t>
             </w:r>
           </w:p>
@@ -3147,19 +3215,11 @@
                 <w:rFonts w:asciiTheme="majorHAnsi" w:hAnsiTheme="majorHAnsi"/>
               </w:rPr>
             </w:pPr>
-            <w:proofErr w:type="spellStart"/>
-            <w:r>
-              <w:rPr>
-                <w:rFonts w:asciiTheme="majorHAnsi" w:hAnsiTheme="majorHAnsi"/>
-              </w:rPr>
-              <w:t>ForeignKey</w:t>
-            </w:r>
-            <w:proofErr w:type="spellEnd"/>
-            <w:r>
-              <w:rPr>
-                <w:rFonts w:asciiTheme="majorHAnsi" w:hAnsiTheme="majorHAnsi"/>
-              </w:rPr>
-              <w:t xml:space="preserve"> to Member</w:t>
+            <w:r>
+              <w:rPr>
+                <w:rFonts w:asciiTheme="majorHAnsi" w:hAnsiTheme="majorHAnsi"/>
+              </w:rPr>
+              <w:t>ForeignKey to Member</w:t>
             </w:r>
           </w:p>
         </w:tc>
@@ -3173,6 +3233,12 @@
                 <w:rFonts w:asciiTheme="majorHAnsi" w:hAnsiTheme="majorHAnsi"/>
               </w:rPr>
             </w:pPr>
+            <w:r>
+              <w:rPr>
+                <w:rFonts w:asciiTheme="majorHAnsi" w:hAnsiTheme="majorHAnsi"/>
+              </w:rPr>
+              <w:t>The Member that “owns” the club. Only they (and site admins) can edit/delete the club.</w:t>
+            </w:r>
           </w:p>
         </w:tc>
         <w:tc>
@@ -3229,19 +3295,11 @@
                 <w:rFonts w:asciiTheme="majorHAnsi" w:hAnsiTheme="majorHAnsi"/>
               </w:rPr>
             </w:pPr>
-            <w:proofErr w:type="spellStart"/>
-            <w:r>
-              <w:rPr>
-                <w:rFonts w:asciiTheme="majorHAnsi" w:hAnsiTheme="majorHAnsi"/>
-              </w:rPr>
-              <w:t>ForeignKey</w:t>
-            </w:r>
-            <w:proofErr w:type="spellEnd"/>
-            <w:r>
-              <w:rPr>
-                <w:rFonts w:asciiTheme="majorHAnsi" w:hAnsiTheme="majorHAnsi"/>
-              </w:rPr>
-              <w:t xml:space="preserve"> to Member</w:t>
+            <w:r>
+              <w:rPr>
+                <w:rFonts w:asciiTheme="majorHAnsi" w:hAnsiTheme="majorHAnsi"/>
+              </w:rPr>
+              <w:t>ForeignKey to Member</w:t>
             </w:r>
           </w:p>
         </w:tc>
@@ -3255,6 +3313,12 @@
                 <w:rFonts w:asciiTheme="majorHAnsi" w:hAnsiTheme="majorHAnsi"/>
               </w:rPr>
             </w:pPr>
+            <w:r>
+              <w:rPr>
+                <w:rFonts w:asciiTheme="majorHAnsi" w:hAnsiTheme="majorHAnsi"/>
+              </w:rPr>
+              <w:t>The Member listed as the Club’s public contact.</w:t>
+            </w:r>
           </w:p>
         </w:tc>
         <w:tc>
@@ -3335,6 +3399,12 @@
                 <w:rFonts w:asciiTheme="majorHAnsi" w:hAnsiTheme="majorHAnsi"/>
               </w:rPr>
             </w:pPr>
+            <w:r>
+              <w:rPr>
+                <w:rFonts w:asciiTheme="majorHAnsi" w:hAnsiTheme="majorHAnsi"/>
+              </w:rPr>
+              <w:t>A short paragraph describing the Club. Required.</w:t>
+            </w:r>
           </w:p>
         </w:tc>
         <w:tc>
@@ -3409,6 +3479,12 @@
                 <w:rFonts w:asciiTheme="majorHAnsi" w:hAnsiTheme="majorHAnsi"/>
               </w:rPr>
             </w:pPr>
+            <w:r>
+              <w:rPr>
+                <w:rFonts w:asciiTheme="majorHAnsi" w:hAnsiTheme="majorHAnsi"/>
+              </w:rPr>
+              <w:t>The Club’s facebook page.</w:t>
+            </w:r>
           </w:p>
         </w:tc>
         <w:tc>
@@ -3483,6 +3559,12 @@
                 <w:rFonts w:asciiTheme="majorHAnsi" w:hAnsiTheme="majorHAnsi"/>
               </w:rPr>
             </w:pPr>
+            <w:r>
+              <w:rPr>
+                <w:rFonts w:asciiTheme="majorHAnsi" w:hAnsiTheme="majorHAnsi"/>
+              </w:rPr>
+              <w:t>The Club’s twitter handle.</w:t>
+            </w:r>
           </w:p>
         </w:tc>
         <w:tc>
@@ -3503,8 +3585,12 @@
       <w:pPr>
         <w:ind w:hanging="851"/>
       </w:pPr>
+    </w:p>
+    <w:p>
+      <w:pPr>
+        <w:ind w:hanging="851"/>
+      </w:pPr>
       <w:r>
-        <w:lastRenderedPageBreak/>
         <w:t>“</w:t>
       </w:r>
       <w:r>
@@ -3659,6 +3745,112 @@
               <w:rPr>
                 <w:rFonts w:asciiTheme="majorHAnsi" w:hAnsiTheme="majorHAnsi"/>
               </w:rPr>
+              <w:t>Membership Application ID *</w:t>
+            </w:r>
+            <w:r>
+              <w:rPr>
+                <w:rFonts w:asciiTheme="majorHAnsi" w:hAnsiTheme="majorHAnsi"/>
+                <w:b/>
+                <w:bCs/>
+              </w:rPr>
+              <w:t>pk</w:t>
+            </w:r>
+            <w:r>
+              <w:rPr>
+                <w:rFonts w:asciiTheme="majorHAnsi" w:hAnsiTheme="majorHAnsi"/>
+              </w:rPr>
+              <w:t>*</w:t>
+            </w:r>
+          </w:p>
+        </w:tc>
+        <w:tc>
+          <w:tcPr>
+            <w:tcW w:w="1843" w:type="dxa"/>
+          </w:tcPr>
+          <w:p>
+            <w:pPr>
+              <w:rPr>
+                <w:rFonts w:asciiTheme="majorHAnsi" w:hAnsiTheme="majorHAnsi"/>
+              </w:rPr>
+            </w:pPr>
+            <w:r>
+              <w:rPr>
+                <w:rFonts w:asciiTheme="majorHAnsi" w:hAnsiTheme="majorHAnsi"/>
+              </w:rPr>
+              <w:t>Not null, unique</w:t>
+            </w:r>
+          </w:p>
+        </w:tc>
+        <w:tc>
+          <w:tcPr>
+            <w:tcW w:w="1559" w:type="dxa"/>
+          </w:tcPr>
+          <w:p>
+            <w:pPr>
+              <w:rPr>
+                <w:rFonts w:asciiTheme="majorHAnsi" w:hAnsiTheme="majorHAnsi"/>
+              </w:rPr>
+            </w:pPr>
+            <w:r>
+              <w:rPr>
+                <w:rFonts w:asciiTheme="majorHAnsi" w:hAnsiTheme="majorHAnsi"/>
+              </w:rPr>
+              <w:t>Integer</w:t>
+            </w:r>
+          </w:p>
+        </w:tc>
+        <w:tc>
+          <w:tcPr>
+            <w:tcW w:w="3686" w:type="dxa"/>
+          </w:tcPr>
+          <w:p>
+            <w:pPr>
+              <w:rPr>
+                <w:rFonts w:asciiTheme="majorHAnsi" w:hAnsiTheme="majorHAnsi"/>
+              </w:rPr>
+            </w:pPr>
+            <w:r>
+              <w:rPr>
+                <w:rFonts w:asciiTheme="majorHAnsi" w:hAnsiTheme="majorHAnsi"/>
+              </w:rPr>
+              <w:t>Unique ID of the Membership Application</w:t>
+            </w:r>
+          </w:p>
+        </w:tc>
+        <w:tc>
+          <w:tcPr>
+            <w:tcW w:w="1559" w:type="dxa"/>
+          </w:tcPr>
+          <w:p>
+            <w:pPr>
+              <w:rPr>
+                <w:rFonts w:asciiTheme="majorHAnsi" w:hAnsiTheme="majorHAnsi"/>
+              </w:rPr>
+            </w:pPr>
+            <w:r>
+              <w:rPr>
+                <w:rFonts w:asciiTheme="majorHAnsi" w:hAnsiTheme="majorHAnsi"/>
+              </w:rPr>
+              <w:t>Next integer</w:t>
+            </w:r>
+          </w:p>
+        </w:tc>
+      </w:tr>
+      <w:tr>
+        <w:tc>
+          <w:tcPr>
+            <w:tcW w:w="2268" w:type="dxa"/>
+          </w:tcPr>
+          <w:p>
+            <w:pPr>
+              <w:rPr>
+                <w:rFonts w:asciiTheme="majorHAnsi" w:hAnsiTheme="majorHAnsi"/>
+              </w:rPr>
+            </w:pPr>
+            <w:r>
+              <w:rPr>
+                <w:rFonts w:asciiTheme="majorHAnsi" w:hAnsiTheme="majorHAnsi"/>
+              </w:rPr>
               <w:t>Date Applied</w:t>
             </w:r>
           </w:p>
@@ -3709,6 +3901,12 @@
                 <w:rFonts w:asciiTheme="majorHAnsi" w:hAnsiTheme="majorHAnsi"/>
               </w:rPr>
             </w:pPr>
+            <w:r>
+              <w:rPr>
+                <w:rFonts w:asciiTheme="majorHAnsi" w:hAnsiTheme="majorHAnsi"/>
+              </w:rPr>
+              <w:t>The date the Member the applied to the Club.</w:t>
+            </w:r>
           </w:p>
         </w:tc>
         <w:tc>
@@ -3780,19 +3978,11 @@
                 <w:rFonts w:asciiTheme="majorHAnsi" w:hAnsiTheme="majorHAnsi"/>
               </w:rPr>
             </w:pPr>
-            <w:proofErr w:type="spellStart"/>
-            <w:r>
-              <w:rPr>
-                <w:rFonts w:asciiTheme="majorHAnsi" w:hAnsiTheme="majorHAnsi"/>
-              </w:rPr>
-              <w:t>ForeignKey</w:t>
-            </w:r>
-            <w:proofErr w:type="spellEnd"/>
-            <w:r>
-              <w:rPr>
-                <w:rFonts w:asciiTheme="majorHAnsi" w:hAnsiTheme="majorHAnsi"/>
-              </w:rPr>
-              <w:t xml:space="preserve"> to Member</w:t>
+            <w:r>
+              <w:rPr>
+                <w:rFonts w:asciiTheme="majorHAnsi" w:hAnsiTheme="majorHAnsi"/>
+              </w:rPr>
+              <w:t>ForeignKey to Member</w:t>
             </w:r>
           </w:p>
         </w:tc>
@@ -3806,6 +3996,12 @@
                 <w:rFonts w:asciiTheme="majorHAnsi" w:hAnsiTheme="majorHAnsi"/>
               </w:rPr>
             </w:pPr>
+            <w:r>
+              <w:rPr>
+                <w:rFonts w:asciiTheme="majorHAnsi" w:hAnsiTheme="majorHAnsi"/>
+              </w:rPr>
+              <w:t>The Member applying</w:t>
+            </w:r>
           </w:p>
         </w:tc>
         <w:tc>
@@ -3868,19 +4064,11 @@
                 <w:rFonts w:asciiTheme="majorHAnsi" w:hAnsiTheme="majorHAnsi"/>
               </w:rPr>
             </w:pPr>
-            <w:proofErr w:type="spellStart"/>
-            <w:r>
-              <w:rPr>
-                <w:rFonts w:asciiTheme="majorHAnsi" w:hAnsiTheme="majorHAnsi"/>
-              </w:rPr>
-              <w:t>ForeignKey</w:t>
-            </w:r>
-            <w:proofErr w:type="spellEnd"/>
-            <w:r>
-              <w:rPr>
-                <w:rFonts w:asciiTheme="majorHAnsi" w:hAnsiTheme="majorHAnsi"/>
-              </w:rPr>
-              <w:t xml:space="preserve"> to Club</w:t>
+            <w:r>
+              <w:rPr>
+                <w:rFonts w:asciiTheme="majorHAnsi" w:hAnsiTheme="majorHAnsi"/>
+              </w:rPr>
+              <w:t>ForeignKey to Club</w:t>
             </w:r>
           </w:p>
         </w:tc>
@@ -3894,6 +4082,12 @@
                 <w:rFonts w:asciiTheme="majorHAnsi" w:hAnsiTheme="majorHAnsi"/>
               </w:rPr>
             </w:pPr>
+            <w:r>
+              <w:rPr>
+                <w:rFonts w:asciiTheme="majorHAnsi" w:hAnsiTheme="majorHAnsi"/>
+              </w:rPr>
+              <w:t>The Club being applied to</w:t>
+            </w:r>
           </w:p>
         </w:tc>
         <w:tc>
@@ -3968,6 +4162,12 @@
                 <w:rFonts w:asciiTheme="majorHAnsi" w:hAnsiTheme="majorHAnsi"/>
               </w:rPr>
             </w:pPr>
+            <w:r>
+              <w:rPr>
+                <w:rFonts w:asciiTheme="majorHAnsi" w:hAnsiTheme="majorHAnsi"/>
+              </w:rPr>
+              <w:t>The result of the application</w:t>
+            </w:r>
           </w:p>
         </w:tc>
         <w:tc>
@@ -4002,8 +4202,6 @@
       <w:r>
         <w:t>ship</w:t>
       </w:r>
-      <w:bookmarkStart w:id="0" w:name="_GoBack"/>
-      <w:bookmarkEnd w:id="0"/>
       <w:r>
         <w:t>”</w:t>
       </w:r>
@@ -4155,7 +4353,6 @@
               </w:rPr>
               <w:t>Membership ID *</w:t>
             </w:r>
-            <w:proofErr w:type="spellStart"/>
             <w:r>
               <w:rPr>
                 <w:rFonts w:asciiTheme="majorHAnsi" w:hAnsiTheme="majorHAnsi"/>
@@ -4164,7 +4361,6 @@
               </w:rPr>
               <w:t>pk</w:t>
             </w:r>
-            <w:proofErr w:type="spellEnd"/>
             <w:r>
               <w:rPr>
                 <w:rFonts w:asciiTheme="majorHAnsi" w:hAnsiTheme="majorHAnsi"/>
@@ -4219,6 +4415,12 @@
                 <w:rFonts w:asciiTheme="majorHAnsi" w:hAnsiTheme="majorHAnsi"/>
               </w:rPr>
             </w:pPr>
+            <w:r>
+              <w:rPr>
+                <w:rFonts w:asciiTheme="majorHAnsi" w:hAnsiTheme="majorHAnsi"/>
+              </w:rPr>
+              <w:t>Unique ID of the Membership</w:t>
+            </w:r>
           </w:p>
         </w:tc>
         <w:tc>
@@ -4290,19 +4492,11 @@
                 <w:rFonts w:asciiTheme="majorHAnsi" w:hAnsiTheme="majorHAnsi"/>
               </w:rPr>
             </w:pPr>
-            <w:proofErr w:type="spellStart"/>
-            <w:r>
-              <w:rPr>
-                <w:rFonts w:asciiTheme="majorHAnsi" w:hAnsiTheme="majorHAnsi"/>
-              </w:rPr>
-              <w:t>ForeignKey</w:t>
-            </w:r>
-            <w:proofErr w:type="spellEnd"/>
-            <w:r>
-              <w:rPr>
-                <w:rFonts w:asciiTheme="majorHAnsi" w:hAnsiTheme="majorHAnsi"/>
-              </w:rPr>
-              <w:t xml:space="preserve"> to Club</w:t>
+            <w:r>
+              <w:rPr>
+                <w:rFonts w:asciiTheme="majorHAnsi" w:hAnsiTheme="majorHAnsi"/>
+              </w:rPr>
+              <w:t>ForeignKey to Club</w:t>
             </w:r>
           </w:p>
         </w:tc>
@@ -4316,6 +4510,24 @@
                 <w:rFonts w:asciiTheme="majorHAnsi" w:hAnsiTheme="majorHAnsi"/>
               </w:rPr>
             </w:pPr>
+            <w:r>
+              <w:rPr>
+                <w:rFonts w:asciiTheme="majorHAnsi" w:hAnsiTheme="majorHAnsi"/>
+              </w:rPr>
+              <w:t xml:space="preserve">The </w:t>
+            </w:r>
+            <w:r>
+              <w:rPr>
+                <w:rFonts w:asciiTheme="majorHAnsi" w:hAnsiTheme="majorHAnsi"/>
+              </w:rPr>
+              <w:t>Club the Member is apart of</w:t>
+            </w:r>
+            <w:r>
+              <w:rPr>
+                <w:rFonts w:asciiTheme="majorHAnsi" w:hAnsiTheme="majorHAnsi"/>
+              </w:rPr>
+              <w:t xml:space="preserve"> </w:t>
+            </w:r>
           </w:p>
         </w:tc>
         <w:tc>
@@ -4378,19 +4590,11 @@
                 <w:rFonts w:asciiTheme="majorHAnsi" w:hAnsiTheme="majorHAnsi"/>
               </w:rPr>
             </w:pPr>
-            <w:proofErr w:type="spellStart"/>
-            <w:r>
-              <w:rPr>
-                <w:rFonts w:asciiTheme="majorHAnsi" w:hAnsiTheme="majorHAnsi"/>
-              </w:rPr>
-              <w:t>ForeignKey</w:t>
-            </w:r>
-            <w:proofErr w:type="spellEnd"/>
-            <w:r>
-              <w:rPr>
-                <w:rFonts w:asciiTheme="majorHAnsi" w:hAnsiTheme="majorHAnsi"/>
-              </w:rPr>
-              <w:t xml:space="preserve"> to Member</w:t>
+            <w:r>
+              <w:rPr>
+                <w:rFonts w:asciiTheme="majorHAnsi" w:hAnsiTheme="majorHAnsi"/>
+              </w:rPr>
+              <w:t>ForeignKey to Member</w:t>
             </w:r>
           </w:p>
         </w:tc>
@@ -4404,6 +4608,18 @@
                 <w:rFonts w:asciiTheme="majorHAnsi" w:hAnsiTheme="majorHAnsi"/>
               </w:rPr>
             </w:pPr>
+            <w:r>
+              <w:rPr>
+                <w:rFonts w:asciiTheme="majorHAnsi" w:hAnsiTheme="majorHAnsi"/>
+              </w:rPr>
+              <w:t xml:space="preserve">The </w:t>
+            </w:r>
+            <w:r>
+              <w:rPr>
+                <w:rFonts w:asciiTheme="majorHAnsi" w:hAnsiTheme="majorHAnsi"/>
+              </w:rPr>
+              <w:t>Member that is apart of the Club</w:t>
+            </w:r>
           </w:p>
         </w:tc>
         <w:tc>
@@ -4484,6 +4700,12 @@
                 <w:rFonts w:asciiTheme="majorHAnsi" w:hAnsiTheme="majorHAnsi"/>
               </w:rPr>
             </w:pPr>
+            <w:r>
+              <w:rPr>
+                <w:rFonts w:asciiTheme="majorHAnsi" w:hAnsiTheme="majorHAnsi"/>
+              </w:rPr>
+              <w:t>The date that the Member joined the Club</w:t>
+            </w:r>
           </w:p>
         </w:tc>
         <w:tc>
@@ -4564,18 +4786,26 @@
                 <w:rFonts w:asciiTheme="majorHAnsi" w:hAnsiTheme="majorHAnsi"/>
               </w:rPr>
             </w:pPr>
-          </w:p>
-        </w:tc>
-        <w:tc>
-          <w:tcPr>
-            <w:tcW w:w="1559" w:type="dxa"/>
-          </w:tcPr>
-          <w:p>
-            <w:pPr>
-              <w:rPr>
-                <w:rFonts w:asciiTheme="majorHAnsi" w:hAnsiTheme="majorHAnsi"/>
-              </w:rPr>
-            </w:pPr>
+            <w:r>
+              <w:rPr>
+                <w:rFonts w:asciiTheme="majorHAnsi" w:hAnsiTheme="majorHAnsi"/>
+              </w:rPr>
+              <w:t>The last acknowledged date where the Member paid the Club</w:t>
+            </w:r>
+          </w:p>
+        </w:tc>
+        <w:tc>
+          <w:tcPr>
+            <w:tcW w:w="1559" w:type="dxa"/>
+          </w:tcPr>
+          <w:p>
+            <w:pPr>
+              <w:rPr>
+                <w:rFonts w:asciiTheme="majorHAnsi" w:hAnsiTheme="majorHAnsi"/>
+              </w:rPr>
+            </w:pPr>
+            <w:bookmarkStart w:id="0" w:name="_GoBack"/>
+            <w:bookmarkEnd w:id="0"/>
           </w:p>
         </w:tc>
       </w:tr>
@@ -4752,7 +4982,6 @@
               </w:rPr>
               <w:t xml:space="preserve"> *</w:t>
             </w:r>
-            <w:proofErr w:type="spellStart"/>
             <w:r>
               <w:rPr>
                 <w:rFonts w:asciiTheme="majorHAnsi" w:hAnsiTheme="majorHAnsi"/>
@@ -4761,7 +4990,6 @@
               </w:rPr>
               <w:t>pk</w:t>
             </w:r>
-            <w:proofErr w:type="spellEnd"/>
             <w:r>
               <w:rPr>
                 <w:rFonts w:asciiTheme="majorHAnsi" w:hAnsiTheme="majorHAnsi"/>
@@ -4816,6 +5044,12 @@
                 <w:rFonts w:asciiTheme="majorHAnsi" w:hAnsiTheme="majorHAnsi"/>
               </w:rPr>
             </w:pPr>
+            <w:r>
+              <w:rPr>
+                <w:rFonts w:asciiTheme="majorHAnsi" w:hAnsiTheme="majorHAnsi"/>
+              </w:rPr>
+              <w:t>The name of the Club Tag</w:t>
+            </w:r>
           </w:p>
         </w:tc>
         <w:tc>
@@ -5004,7 +5238,6 @@
               </w:rPr>
               <w:t xml:space="preserve"> *</w:t>
             </w:r>
-            <w:proofErr w:type="spellStart"/>
             <w:r>
               <w:rPr>
                 <w:rFonts w:asciiTheme="majorHAnsi" w:hAnsiTheme="majorHAnsi"/>
@@ -5013,7 +5246,6 @@
               </w:rPr>
               <w:t>pk</w:t>
             </w:r>
-            <w:proofErr w:type="spellEnd"/>
             <w:r>
               <w:rPr>
                 <w:rFonts w:asciiTheme="majorHAnsi" w:hAnsiTheme="majorHAnsi"/>
@@ -5070,6 +5302,12 @@
                 <w:rFonts w:asciiTheme="majorHAnsi" w:hAnsiTheme="majorHAnsi"/>
               </w:rPr>
             </w:pPr>
+            <w:r>
+              <w:rPr>
+                <w:rFonts w:asciiTheme="majorHAnsi" w:hAnsiTheme="majorHAnsi"/>
+              </w:rPr>
+              <w:t>The name of the Club Type. E.g. “Swimming”</w:t>
+            </w:r>
           </w:p>
         </w:tc>
         <w:tc>
@@ -5144,6 +5382,12 @@
                 <w:rFonts w:asciiTheme="majorHAnsi" w:hAnsiTheme="majorHAnsi"/>
               </w:rPr>
             </w:pPr>
+            <w:r>
+              <w:rPr>
+                <w:rFonts w:asciiTheme="majorHAnsi" w:hAnsiTheme="majorHAnsi"/>
+              </w:rPr>
+              <w:t>Some description of this type of club.  E.g. “A club where members go to swim.”</w:t>
+            </w:r>
           </w:p>
         </w:tc>
         <w:tc>
@@ -5188,6 +5432,12 @@
                 <w:rFonts w:asciiTheme="majorHAnsi" w:hAnsiTheme="majorHAnsi"/>
               </w:rPr>
             </w:pPr>
+            <w:r>
+              <w:rPr>
+                <w:rFonts w:asciiTheme="majorHAnsi" w:hAnsiTheme="majorHAnsi"/>
+              </w:rPr>
+              <w:t>Not null</w:t>
+            </w:r>
           </w:p>
         </w:tc>
         <w:tc>
@@ -5218,6 +5468,12 @@
                 <w:rFonts w:asciiTheme="majorHAnsi" w:hAnsiTheme="majorHAnsi"/>
               </w:rPr>
             </w:pPr>
+            <w:r>
+              <w:rPr>
+                <w:rFonts w:asciiTheme="majorHAnsi" w:hAnsiTheme="majorHAnsi"/>
+              </w:rPr>
+              <w:t>Number of Clubs in the database that are of this type.</w:t>
+            </w:r>
           </w:p>
         </w:tc>
         <w:tc>

</xml_diff>

<commit_message>
editted the data dictionary on club forms and finished data dictionary.docx
</commit_message>
<xml_diff>
--- a/schema/Data Dictionary.docx
+++ b/schema/Data Dictionary.docx
@@ -171,6 +171,22 @@
               </w:rPr>
               <w:t>Default</w:t>
             </w:r>
+            <w:r>
+              <w:rPr>
+                <w:rFonts w:asciiTheme="majorHAnsi" w:hAnsiTheme="majorHAnsi"/>
+                <w:b/>
+                <w:u w:val="single"/>
+              </w:rPr>
+              <w:t xml:space="preserve"> </w:t>
+            </w:r>
+            <w:r>
+              <w:rPr>
+                <w:rFonts w:asciiTheme="majorHAnsi" w:hAnsiTheme="majorHAnsi"/>
+                <w:b/>
+                <w:vertAlign w:val="superscript"/>
+              </w:rPr>
+              <w:t>(if any)</w:t>
+            </w:r>
           </w:p>
         </w:tc>
       </w:tr>
@@ -411,8 +427,10 @@
               <w:rPr>
                 <w:rFonts w:asciiTheme="majorHAnsi" w:hAnsiTheme="majorHAnsi"/>
               </w:rPr>
-              <w:t>Not null, unique</w:t>
-            </w:r>
+              <w:t>Not null</w:t>
+            </w:r>
+            <w:bookmarkStart w:id="0" w:name="_GoBack"/>
+            <w:bookmarkEnd w:id="0"/>
           </w:p>
         </w:tc>
         <w:tc>
@@ -497,7 +515,7 @@
               <w:rPr>
                 <w:rFonts w:asciiTheme="majorHAnsi" w:hAnsiTheme="majorHAnsi"/>
               </w:rPr>
-              <w:t>Not null, unique</w:t>
+              <w:t>75 characters</w:t>
             </w:r>
           </w:p>
         </w:tc>
@@ -598,13 +616,7 @@
               <w:rPr>
                 <w:rFonts w:asciiTheme="majorHAnsi" w:hAnsiTheme="majorHAnsi"/>
               </w:rPr>
-              <w:t>Not null</w:t>
-            </w:r>
-            <w:r>
-              <w:rPr>
-                <w:rFonts w:asciiTheme="majorHAnsi" w:hAnsiTheme="majorHAnsi"/>
-              </w:rPr>
-              <w:tab/>
+              <w:t>30 characters</w:t>
             </w:r>
           </w:p>
         </w:tc>
@@ -691,7 +703,7 @@
               <w:rPr>
                 <w:rFonts w:asciiTheme="majorHAnsi" w:hAnsiTheme="majorHAnsi"/>
               </w:rPr>
-              <w:t>Not null</w:t>
+              <w:t>30 characters</w:t>
             </w:r>
           </w:p>
         </w:tc>
@@ -900,6 +912,12 @@
               <w:rPr>
                 <w:rFonts w:asciiTheme="majorHAnsi" w:hAnsiTheme="majorHAnsi"/>
               </w:rPr>
+              <w:t xml:space="preserve">a.k.a “User Type”. </w:t>
+            </w:r>
+            <w:r>
+              <w:rPr>
+                <w:rFonts w:asciiTheme="majorHAnsi" w:hAnsiTheme="majorHAnsi"/>
+              </w:rPr>
               <w:t>Either “end user” or “admin”</w:t>
             </w:r>
           </w:p>
@@ -1016,6 +1034,14 @@
         </w:tc>
       </w:tr>
     </w:tbl>
+    <w:p>
+      <w:pPr>
+        <w:ind w:left="-851"/>
+      </w:pPr>
+      <w:r>
+        <w:t>Note: the entire “User” relation is a core part of the django project, and so this relation does not appear in models.py</w:t>
+      </w:r>
+    </w:p>
     <w:p>
       <w:pPr>
         <w:ind w:hanging="851"/>
@@ -1162,6 +1188,14 @@
               </w:rPr>
               <w:t xml:space="preserve">Default </w:t>
             </w:r>
+            <w:r>
+              <w:rPr>
+                <w:rFonts w:asciiTheme="majorHAnsi" w:hAnsiTheme="majorHAnsi"/>
+                <w:b/>
+                <w:vertAlign w:val="superscript"/>
+              </w:rPr>
+              <w:t>(if any)</w:t>
+            </w:r>
           </w:p>
         </w:tc>
       </w:tr>
@@ -1487,7 +1521,7 @@
               <w:rPr>
                 <w:rFonts w:asciiTheme="majorHAnsi" w:hAnsiTheme="majorHAnsi"/>
               </w:rPr>
-              <w:t>40 characters</w:t>
+              <w:t>75 characters</w:t>
             </w:r>
           </w:p>
         </w:tc>
@@ -1573,7 +1607,13 @@
               <w:rPr>
                 <w:rFonts w:asciiTheme="majorHAnsi" w:hAnsiTheme="majorHAnsi"/>
               </w:rPr>
-              <w:t>40 characters</w:t>
+              <w:t>255</w:t>
+            </w:r>
+            <w:r>
+              <w:rPr>
+                <w:rFonts w:asciiTheme="majorHAnsi" w:hAnsiTheme="majorHAnsi"/>
+              </w:rPr>
+              <w:t xml:space="preserve"> characters</w:t>
             </w:r>
           </w:p>
         </w:tc>
@@ -1695,19 +1735,7 @@
               <w:rPr>
                 <w:rFonts w:asciiTheme="majorHAnsi" w:hAnsiTheme="majorHAnsi"/>
               </w:rPr>
-              <w:t xml:space="preserve">The </w:t>
-            </w:r>
-            <w:r>
-              <w:rPr>
-                <w:rFonts w:asciiTheme="majorHAnsi" w:hAnsiTheme="majorHAnsi"/>
-              </w:rPr>
-              <w:t>Member</w:t>
-            </w:r>
-            <w:r>
-              <w:rPr>
-                <w:rFonts w:asciiTheme="majorHAnsi" w:hAnsiTheme="majorHAnsi"/>
-              </w:rPr>
-              <w:t>’s facebook page.</w:t>
+              <w:t>The Member’s facebook page.</w:t>
             </w:r>
           </w:p>
         </w:tc>
@@ -1793,19 +1821,7 @@
               <w:rPr>
                 <w:rFonts w:asciiTheme="majorHAnsi" w:hAnsiTheme="majorHAnsi"/>
               </w:rPr>
-              <w:t xml:space="preserve">The </w:t>
-            </w:r>
-            <w:r>
-              <w:rPr>
-                <w:rFonts w:asciiTheme="majorHAnsi" w:hAnsiTheme="majorHAnsi"/>
-              </w:rPr>
-              <w:t>Member</w:t>
-            </w:r>
-            <w:r>
-              <w:rPr>
-                <w:rFonts w:asciiTheme="majorHAnsi" w:hAnsiTheme="majorHAnsi"/>
-              </w:rPr>
-              <w:t>’s twitter handle.</w:t>
+              <w:t>The Member’s twitter handle.</w:t>
             </w:r>
           </w:p>
         </w:tc>
@@ -2233,6 +2249,14 @@
               </w:rPr>
               <w:t xml:space="preserve">Default </w:t>
             </w:r>
+            <w:r>
+              <w:rPr>
+                <w:rFonts w:asciiTheme="majorHAnsi" w:hAnsiTheme="majorHAnsi"/>
+                <w:b/>
+                <w:vertAlign w:val="superscript"/>
+              </w:rPr>
+              <w:t>(if any)</w:t>
+            </w:r>
           </w:p>
         </w:tc>
       </w:tr>
@@ -2390,6 +2414,12 @@
               <w:rPr>
                 <w:rFonts w:asciiTheme="majorHAnsi" w:hAnsiTheme="majorHAnsi"/>
               </w:rPr>
+              <w:t>, unique, 40 chars</w:t>
+            </w:r>
+            <w:r>
+              <w:rPr>
+                <w:rFonts w:asciiTheme="majorHAnsi" w:hAnsiTheme="majorHAnsi"/>
+              </w:rPr>
               <w:tab/>
             </w:r>
           </w:p>
@@ -2478,6 +2508,12 @@
               </w:rPr>
               <w:t>Not null</w:t>
             </w:r>
+            <w:r>
+              <w:rPr>
+                <w:rFonts w:asciiTheme="majorHAnsi" w:hAnsiTheme="majorHAnsi"/>
+              </w:rPr>
+              <w:t>, 255 chars</w:t>
+            </w:r>
           </w:p>
         </w:tc>
         <w:tc>
@@ -2562,7 +2598,7 @@
               <w:rPr>
                 <w:rFonts w:asciiTheme="majorHAnsi" w:hAnsiTheme="majorHAnsi"/>
               </w:rPr>
-              <w:t>Not null</w:t>
+              <w:t>10 digits, 5 d.p’s</w:t>
             </w:r>
           </w:p>
         </w:tc>
@@ -2656,7 +2692,7 @@
               <w:rPr>
                 <w:rFonts w:asciiTheme="majorHAnsi" w:hAnsiTheme="majorHAnsi"/>
               </w:rPr>
-              <w:t>Not null</w:t>
+              <w:t>10 digits, 5 d.p’s</w:t>
             </w:r>
           </w:p>
         </w:tc>
@@ -2738,7 +2774,7 @@
               <w:rPr>
                 <w:rFonts w:asciiTheme="majorHAnsi" w:hAnsiTheme="majorHAnsi"/>
               </w:rPr>
-              <w:t>Any number permissible</w:t>
+              <w:t>No restrictions</w:t>
             </w:r>
           </w:p>
         </w:tc>
@@ -2764,6 +2800,27 @@
           <w:tcPr>
             <w:tcW w:w="3686" w:type="dxa"/>
           </w:tcPr>
+          <w:p>
+            <w:pPr>
+              <w:rPr>
+                <w:rFonts w:ascii="Times" w:eastAsia="Times New Roman" w:hAnsi="Times" w:cs="Times New Roman"/>
+                <w:sz w:val="20"/>
+                <w:szCs w:val="20"/>
+                <w:lang w:val="en-AU"/>
+              </w:rPr>
+            </w:pPr>
+            <w:r>
+              <w:rPr>
+                <w:rFonts w:ascii="Lucida Grande" w:eastAsia="Times New Roman" w:hAnsi="Lucida Grande" w:cs="Lucida Grande"/>
+                <w:color w:val="000000"/>
+                <w:sz w:val="20"/>
+                <w:szCs w:val="20"/>
+                <w:shd w:val="clear" w:color="auto" w:fill="FFFFFF"/>
+                <w:lang w:val="en-AU"/>
+              </w:rPr>
+              <w:t>List of keywords that describe the club.</w:t>
+            </w:r>
+          </w:p>
           <w:p>
             <w:pPr>
               <w:rPr>
@@ -2824,7 +2881,13 @@
               <w:rPr>
                 <w:rFonts w:asciiTheme="majorHAnsi" w:hAnsiTheme="majorHAnsi"/>
               </w:rPr>
-              <w:t>, only 1 allowed.</w:t>
+              <w:t xml:space="preserve">, </w:t>
+            </w:r>
+            <w:r>
+              <w:rPr>
+                <w:rFonts w:asciiTheme="majorHAnsi" w:hAnsiTheme="majorHAnsi"/>
+              </w:rPr>
+              <w:t>max number: 1.</w:t>
             </w:r>
           </w:p>
         </w:tc>
@@ -2892,6 +2955,7 @@
               <w:rPr>
                 <w:rFonts w:asciiTheme="majorHAnsi" w:hAnsiTheme="majorHAnsi"/>
               </w:rPr>
+              <w:lastRenderedPageBreak/>
               <w:t>Number of Members</w:t>
             </w:r>
           </w:p>
@@ -3136,32 +3200,24 @@
               <w:rPr>
                 <w:rFonts w:asciiTheme="majorHAnsi" w:hAnsiTheme="majorHAnsi"/>
               </w:rPr>
-              <w:t xml:space="preserve">Determines whether the club is </w:t>
-            </w:r>
-            <w:r>
-              <w:rPr>
-                <w:rFonts w:asciiTheme="majorHAnsi" w:hAnsiTheme="majorHAnsi"/>
-              </w:rPr>
-              <w:lastRenderedPageBreak/>
-              <w:t>accepting new Memberships.</w:t>
-            </w:r>
-          </w:p>
-        </w:tc>
-        <w:tc>
-          <w:tcPr>
-            <w:tcW w:w="1559" w:type="dxa"/>
-          </w:tcPr>
-          <w:p>
-            <w:pPr>
-              <w:rPr>
-                <w:rFonts w:asciiTheme="majorHAnsi" w:hAnsiTheme="majorHAnsi"/>
-              </w:rPr>
-            </w:pPr>
-            <w:r>
-              <w:rPr>
-                <w:rFonts w:asciiTheme="majorHAnsi" w:hAnsiTheme="majorHAnsi"/>
-              </w:rPr>
-              <w:lastRenderedPageBreak/>
+              <w:t>Determines whether the club is accepting new Memberships.</w:t>
+            </w:r>
+          </w:p>
+        </w:tc>
+        <w:tc>
+          <w:tcPr>
+            <w:tcW w:w="1559" w:type="dxa"/>
+          </w:tcPr>
+          <w:p>
+            <w:pPr>
+              <w:rPr>
+                <w:rFonts w:asciiTheme="majorHAnsi" w:hAnsiTheme="majorHAnsi"/>
+              </w:rPr>
+            </w:pPr>
+            <w:r>
+              <w:rPr>
+                <w:rFonts w:asciiTheme="majorHAnsi" w:hAnsiTheme="majorHAnsi"/>
+              </w:rPr>
               <w:t>True</w:t>
             </w:r>
           </w:p>
@@ -3182,7 +3238,6 @@
               <w:rPr>
                 <w:rFonts w:asciiTheme="majorHAnsi" w:hAnsiTheme="majorHAnsi"/>
               </w:rPr>
-              <w:lastRenderedPageBreak/>
               <w:t>Owner</w:t>
             </w:r>
           </w:p>
@@ -3201,7 +3256,7 @@
               <w:rPr>
                 <w:rFonts w:asciiTheme="majorHAnsi" w:hAnsiTheme="majorHAnsi"/>
               </w:rPr>
-              <w:t>Not null</w:t>
+              <w:t>No restrictions on the DB. *</w:t>
             </w:r>
           </w:p>
         </w:tc>
@@ -3283,6 +3338,12 @@
                 <w:rFonts w:asciiTheme="majorHAnsi" w:hAnsiTheme="majorHAnsi"/>
               </w:rPr>
             </w:pPr>
+            <w:r>
+              <w:rPr>
+                <w:rFonts w:asciiTheme="majorHAnsi" w:hAnsiTheme="majorHAnsi"/>
+              </w:rPr>
+              <w:t>No restrictions on the DB.</w:t>
+            </w:r>
           </w:p>
         </w:tc>
         <w:tc>
@@ -3318,6 +3379,18 @@
                 <w:rFonts w:asciiTheme="majorHAnsi" w:hAnsiTheme="majorHAnsi"/>
               </w:rPr>
               <w:t>The Member listed as the Club’s public contact.</w:t>
+            </w:r>
+            <w:r>
+              <w:rPr>
+                <w:rFonts w:asciiTheme="majorHAnsi" w:hAnsiTheme="majorHAnsi"/>
+              </w:rPr>
+              <w:t xml:space="preserve"> Software restricts this to only be available to Member’s of the club</w:t>
+            </w:r>
+            <w:r>
+              <w:rPr>
+                <w:rFonts w:asciiTheme="majorHAnsi" w:hAnsiTheme="majorHAnsi"/>
+              </w:rPr>
+              <w:t>.</w:t>
             </w:r>
           </w:p>
         </w:tc>
@@ -3369,6 +3442,12 @@
               </w:rPr>
               <w:t>Not null</w:t>
             </w:r>
+            <w:r>
+              <w:rPr>
+                <w:rFonts w:asciiTheme="majorHAnsi" w:hAnsiTheme="majorHAnsi"/>
+              </w:rPr>
+              <w:t>, 255 chars</w:t>
+            </w:r>
           </w:p>
         </w:tc>
         <w:tc>
@@ -3449,6 +3528,12 @@
                 <w:rFonts w:asciiTheme="majorHAnsi" w:hAnsiTheme="majorHAnsi"/>
               </w:rPr>
             </w:pPr>
+            <w:r>
+              <w:rPr>
+                <w:rFonts w:asciiTheme="majorHAnsi" w:hAnsiTheme="majorHAnsi"/>
+              </w:rPr>
+              <w:t>40 characters</w:t>
+            </w:r>
           </w:p>
         </w:tc>
         <w:tc>
@@ -3529,6 +3614,12 @@
                 <w:rFonts w:asciiTheme="majorHAnsi" w:hAnsiTheme="majorHAnsi"/>
               </w:rPr>
             </w:pPr>
+            <w:r>
+              <w:rPr>
+                <w:rFonts w:asciiTheme="majorHAnsi" w:hAnsiTheme="majorHAnsi"/>
+              </w:rPr>
+              <w:t>40 characters</w:t>
+            </w:r>
           </w:p>
         </w:tc>
         <w:tc>
@@ -3581,6 +3672,45 @@
         </w:tc>
       </w:tr>
     </w:tbl>
+    <w:p>
+      <w:pPr>
+        <w:ind w:left="-851"/>
+        <w:rPr>
+          <w:rFonts w:asciiTheme="majorHAnsi" w:hAnsiTheme="majorHAnsi"/>
+          <w:i/>
+        </w:rPr>
+      </w:pPr>
+      <w:r>
+        <w:rPr>
+          <w:rFonts w:asciiTheme="majorHAnsi" w:hAnsiTheme="majorHAnsi"/>
+          <w:i/>
+        </w:rPr>
+        <w:t>*</w:t>
+      </w:r>
+      <w:r>
+        <w:rPr>
+          <w:rFonts w:asciiTheme="majorHAnsi" w:hAnsiTheme="majorHAnsi"/>
+          <w:i/>
+        </w:rPr>
+        <w:t xml:space="preserve"> When adding or editing a club, the application’s software does not allow the user to leave the Club Owner field empty. However, it is possible to delete a Member who happens to be the Owner of a Club. If this occurs, the User is warned that they are about to delete the Owner of a Club, and the Owner field of the Club that the Member was the Owner of is set to NULL. This is allowed within the database.</w:t>
+      </w:r>
+    </w:p>
+    <w:p>
+      <w:pPr>
+        <w:ind w:left="-851"/>
+        <w:rPr>
+          <w:rFonts w:asciiTheme="majorHAnsi" w:hAnsiTheme="majorHAnsi"/>
+          <w:i/>
+        </w:rPr>
+      </w:pPr>
+      <w:r>
+        <w:rPr>
+          <w:rFonts w:asciiTheme="majorHAnsi" w:hAnsiTheme="majorHAnsi"/>
+          <w:i/>
+        </w:rPr>
+        <w:t>The website’s administrators are notified immediately that there exists a Club without an Owner, and they can assign any Member of that Club to become the Owner.</w:t>
+      </w:r>
+    </w:p>
     <w:p>
       <w:pPr>
         <w:ind w:hanging="851"/>
@@ -3727,6 +3857,14 @@
               </w:rPr>
               <w:t xml:space="preserve">Default </w:t>
             </w:r>
+            <w:r>
+              <w:rPr>
+                <w:rFonts w:asciiTheme="majorHAnsi" w:hAnsiTheme="majorHAnsi"/>
+                <w:b/>
+                <w:vertAlign w:val="superscript"/>
+              </w:rPr>
+              <w:t>(if any)</w:t>
+            </w:r>
           </w:p>
         </w:tc>
       </w:tr>
@@ -4132,6 +4270,12 @@
                 <w:rFonts w:asciiTheme="majorHAnsi" w:hAnsiTheme="majorHAnsi"/>
               </w:rPr>
             </w:pPr>
+            <w:r>
+              <w:rPr>
+                <w:rFonts w:asciiTheme="majorHAnsi" w:hAnsiTheme="majorHAnsi"/>
+              </w:rPr>
+              <w:t>Not null</w:t>
+            </w:r>
           </w:p>
         </w:tc>
         <w:tc>
@@ -4180,6 +4324,12 @@
                 <w:rFonts w:asciiTheme="majorHAnsi" w:hAnsiTheme="majorHAnsi"/>
               </w:rPr>
             </w:pPr>
+            <w:r>
+              <w:rPr>
+                <w:rFonts w:asciiTheme="majorHAnsi" w:hAnsiTheme="majorHAnsi"/>
+              </w:rPr>
+              <w:t>False</w:t>
+            </w:r>
           </w:p>
         </w:tc>
       </w:tr>
@@ -4333,6 +4483,14 @@
               </w:rPr>
               <w:t xml:space="preserve">Default </w:t>
             </w:r>
+            <w:r>
+              <w:rPr>
+                <w:rFonts w:asciiTheme="majorHAnsi" w:hAnsiTheme="majorHAnsi"/>
+                <w:b/>
+                <w:vertAlign w:val="superscript"/>
+              </w:rPr>
+              <w:t>(if any)</w:t>
+            </w:r>
           </w:p>
         </w:tc>
       </w:tr>
@@ -4514,19 +4672,7 @@
               <w:rPr>
                 <w:rFonts w:asciiTheme="majorHAnsi" w:hAnsiTheme="majorHAnsi"/>
               </w:rPr>
-              <w:t xml:space="preserve">The </w:t>
-            </w:r>
-            <w:r>
-              <w:rPr>
-                <w:rFonts w:asciiTheme="majorHAnsi" w:hAnsiTheme="majorHAnsi"/>
-              </w:rPr>
-              <w:t>Club the Member is apart of</w:t>
-            </w:r>
-            <w:r>
-              <w:rPr>
-                <w:rFonts w:asciiTheme="majorHAnsi" w:hAnsiTheme="majorHAnsi"/>
-              </w:rPr>
-              <w:t xml:space="preserve"> </w:t>
+              <w:t xml:space="preserve">The Club the Member is apart of </w:t>
             </w:r>
           </w:p>
         </w:tc>
@@ -4612,13 +4758,7 @@
               <w:rPr>
                 <w:rFonts w:asciiTheme="majorHAnsi" w:hAnsiTheme="majorHAnsi"/>
               </w:rPr>
-              <w:t xml:space="preserve">The </w:t>
-            </w:r>
-            <w:r>
-              <w:rPr>
-                <w:rFonts w:asciiTheme="majorHAnsi" w:hAnsiTheme="majorHAnsi"/>
-              </w:rPr>
-              <w:t>Member that is apart of the Club</w:t>
+              <w:t>The Member that is apart of the Club</w:t>
             </w:r>
           </w:p>
         </w:tc>
@@ -4804,12 +4944,30 @@
                 <w:rFonts w:asciiTheme="majorHAnsi" w:hAnsiTheme="majorHAnsi"/>
               </w:rPr>
             </w:pPr>
-            <w:bookmarkStart w:id="0" w:name="_GoBack"/>
-            <w:bookmarkEnd w:id="0"/>
           </w:p>
         </w:tc>
       </w:tr>
     </w:tbl>
+    <w:p>
+      <w:pPr>
+        <w:ind w:hanging="851"/>
+      </w:pPr>
+    </w:p>
+    <w:p>
+      <w:pPr>
+        <w:ind w:hanging="851"/>
+      </w:pPr>
+    </w:p>
+    <w:p>
+      <w:pPr>
+        <w:ind w:hanging="851"/>
+      </w:pPr>
+    </w:p>
+    <w:p>
+      <w:pPr>
+        <w:ind w:hanging="851"/>
+      </w:pPr>
+    </w:p>
     <w:p>
       <w:pPr>
         <w:ind w:hanging="851"/>
@@ -4956,6 +5114,14 @@
               </w:rPr>
               <w:t xml:space="preserve">Default </w:t>
             </w:r>
+            <w:r>
+              <w:rPr>
+                <w:rFonts w:asciiTheme="majorHAnsi" w:hAnsiTheme="majorHAnsi"/>
+                <w:b/>
+                <w:vertAlign w:val="superscript"/>
+              </w:rPr>
+              <w:t>(if any)</w:t>
+            </w:r>
           </w:p>
         </w:tc>
       </w:tr>
@@ -4974,27 +5140,119 @@
               <w:rPr>
                 <w:rFonts w:asciiTheme="majorHAnsi" w:hAnsiTheme="majorHAnsi"/>
               </w:rPr>
+              <w:t>Club Tag ID *</w:t>
+            </w:r>
+            <w:r>
+              <w:rPr>
+                <w:rFonts w:asciiTheme="majorHAnsi" w:hAnsiTheme="majorHAnsi"/>
+                <w:b/>
+                <w:bCs/>
+              </w:rPr>
+              <w:t>pk</w:t>
+            </w:r>
+            <w:r>
+              <w:rPr>
+                <w:rFonts w:asciiTheme="majorHAnsi" w:hAnsiTheme="majorHAnsi"/>
+              </w:rPr>
+              <w:t>*</w:t>
+            </w:r>
+          </w:p>
+        </w:tc>
+        <w:tc>
+          <w:tcPr>
+            <w:tcW w:w="1843" w:type="dxa"/>
+          </w:tcPr>
+          <w:p>
+            <w:pPr>
+              <w:rPr>
+                <w:rFonts w:asciiTheme="majorHAnsi" w:hAnsiTheme="majorHAnsi"/>
+              </w:rPr>
+            </w:pPr>
+            <w:r>
+              <w:rPr>
+                <w:rFonts w:asciiTheme="majorHAnsi" w:hAnsiTheme="majorHAnsi"/>
+              </w:rPr>
+              <w:t>Unique, not null</w:t>
+            </w:r>
+          </w:p>
+        </w:tc>
+        <w:tc>
+          <w:tcPr>
+            <w:tcW w:w="1559" w:type="dxa"/>
+          </w:tcPr>
+          <w:p>
+            <w:pPr>
+              <w:rPr>
+                <w:rFonts w:asciiTheme="majorHAnsi" w:hAnsiTheme="majorHAnsi"/>
+              </w:rPr>
+            </w:pPr>
+            <w:r>
+              <w:rPr>
+                <w:rFonts w:asciiTheme="majorHAnsi" w:hAnsiTheme="majorHAnsi"/>
+              </w:rPr>
+              <w:t>Integer</w:t>
+            </w:r>
+          </w:p>
+        </w:tc>
+        <w:tc>
+          <w:tcPr>
+            <w:tcW w:w="3686" w:type="dxa"/>
+          </w:tcPr>
+          <w:p>
+            <w:pPr>
+              <w:rPr>
+                <w:rFonts w:asciiTheme="majorHAnsi" w:hAnsiTheme="majorHAnsi"/>
+              </w:rPr>
+            </w:pPr>
+            <w:r>
+              <w:rPr>
+                <w:rFonts w:asciiTheme="majorHAnsi" w:hAnsiTheme="majorHAnsi"/>
+              </w:rPr>
+              <w:t>Unique ID of the Club Tag</w:t>
+            </w:r>
+          </w:p>
+        </w:tc>
+        <w:tc>
+          <w:tcPr>
+            <w:tcW w:w="1559" w:type="dxa"/>
+          </w:tcPr>
+          <w:p>
+            <w:pPr>
+              <w:rPr>
+                <w:rFonts w:asciiTheme="majorHAnsi" w:hAnsiTheme="majorHAnsi"/>
+              </w:rPr>
+            </w:pPr>
+            <w:r>
+              <w:rPr>
+                <w:rFonts w:asciiTheme="majorHAnsi" w:hAnsiTheme="majorHAnsi"/>
+              </w:rPr>
+              <w:t>Next Integer</w:t>
+            </w:r>
+          </w:p>
+        </w:tc>
+      </w:tr>
+      <w:tr>
+        <w:tc>
+          <w:tcPr>
+            <w:tcW w:w="2268" w:type="dxa"/>
+          </w:tcPr>
+          <w:p>
+            <w:pPr>
+              <w:rPr>
+                <w:rFonts w:asciiTheme="majorHAnsi" w:hAnsiTheme="majorHAnsi"/>
+              </w:rPr>
+            </w:pPr>
+            <w:r>
+              <w:rPr>
+                <w:rFonts w:asciiTheme="majorHAnsi" w:hAnsiTheme="majorHAnsi"/>
+              </w:rPr>
               <w:t>Name</w:t>
             </w:r>
             <w:r>
               <w:rPr>
                 <w:rFonts w:asciiTheme="majorHAnsi" w:hAnsiTheme="majorHAnsi"/>
               </w:rPr>
-              <w:t xml:space="preserve"> *</w:t>
-            </w:r>
-            <w:r>
-              <w:rPr>
-                <w:rFonts w:asciiTheme="majorHAnsi" w:hAnsiTheme="majorHAnsi"/>
-                <w:b/>
-                <w:bCs/>
-              </w:rPr>
-              <w:t>pk</w:t>
-            </w:r>
-            <w:r>
-              <w:rPr>
-                <w:rFonts w:asciiTheme="majorHAnsi" w:hAnsiTheme="majorHAnsi"/>
-              </w:rPr>
-              <w:t>*</w:t>
+              <w:t xml:space="preserve"> </w:t>
             </w:r>
           </w:p>
         </w:tc>
@@ -5212,6 +5470,14 @@
               </w:rPr>
               <w:t xml:space="preserve">Default </w:t>
             </w:r>
+            <w:r>
+              <w:rPr>
+                <w:rFonts w:asciiTheme="majorHAnsi" w:hAnsiTheme="majorHAnsi"/>
+                <w:b/>
+                <w:vertAlign w:val="superscript"/>
+              </w:rPr>
+              <w:t>(if any)</w:t>
+            </w:r>
           </w:p>
         </w:tc>
       </w:tr>
@@ -5230,13 +5496,7 @@
               <w:rPr>
                 <w:rFonts w:asciiTheme="majorHAnsi" w:hAnsiTheme="majorHAnsi"/>
               </w:rPr>
-              <w:t>Name</w:t>
-            </w:r>
-            <w:r>
-              <w:rPr>
-                <w:rFonts w:asciiTheme="majorHAnsi" w:hAnsiTheme="majorHAnsi"/>
-              </w:rPr>
-              <w:t xml:space="preserve"> *</w:t>
+              <w:t>Club Type ID *</w:t>
             </w:r>
             <w:r>
               <w:rPr>
@@ -5249,8 +5509,6 @@
             <w:r>
               <w:rPr>
                 <w:rFonts w:asciiTheme="majorHAnsi" w:hAnsiTheme="majorHAnsi"/>
-                <w:b/>
-                <w:bCs/>
               </w:rPr>
               <w:t>*</w:t>
             </w:r>
@@ -5288,7 +5546,7 @@
               <w:rPr>
                 <w:rFonts w:asciiTheme="majorHAnsi" w:hAnsiTheme="majorHAnsi"/>
               </w:rPr>
-              <w:t>String</w:t>
+              <w:t>Integer</w:t>
             </w:r>
           </w:p>
         </w:tc>
@@ -5306,20 +5564,26 @@
               <w:rPr>
                 <w:rFonts w:asciiTheme="majorHAnsi" w:hAnsiTheme="majorHAnsi"/>
               </w:rPr>
-              <w:t>The name of the Club Type. E.g. “Swimming”</w:t>
-            </w:r>
-          </w:p>
-        </w:tc>
-        <w:tc>
-          <w:tcPr>
-            <w:tcW w:w="1559" w:type="dxa"/>
-          </w:tcPr>
-          <w:p>
-            <w:pPr>
-              <w:rPr>
-                <w:rFonts w:asciiTheme="majorHAnsi" w:hAnsiTheme="majorHAnsi"/>
-              </w:rPr>
-            </w:pPr>
+              <w:t>Unique ID of the Club Type</w:t>
+            </w:r>
+          </w:p>
+        </w:tc>
+        <w:tc>
+          <w:tcPr>
+            <w:tcW w:w="1559" w:type="dxa"/>
+          </w:tcPr>
+          <w:p>
+            <w:pPr>
+              <w:rPr>
+                <w:rFonts w:asciiTheme="majorHAnsi" w:hAnsiTheme="majorHAnsi"/>
+              </w:rPr>
+            </w:pPr>
+            <w:r>
+              <w:rPr>
+                <w:rFonts w:asciiTheme="majorHAnsi" w:hAnsiTheme="majorHAnsi"/>
+              </w:rPr>
+              <w:t>Next Integer</w:t>
+            </w:r>
           </w:p>
         </w:tc>
       </w:tr>
@@ -5338,6 +5602,92 @@
               <w:rPr>
                 <w:rFonts w:asciiTheme="majorHAnsi" w:hAnsiTheme="majorHAnsi"/>
               </w:rPr>
+              <w:t>Name</w:t>
+            </w:r>
+          </w:p>
+        </w:tc>
+        <w:tc>
+          <w:tcPr>
+            <w:tcW w:w="1843" w:type="dxa"/>
+          </w:tcPr>
+          <w:p>
+            <w:pPr>
+              <w:rPr>
+                <w:rFonts w:asciiTheme="majorHAnsi" w:hAnsiTheme="majorHAnsi"/>
+              </w:rPr>
+            </w:pPr>
+            <w:r>
+              <w:rPr>
+                <w:rFonts w:asciiTheme="majorHAnsi" w:hAnsiTheme="majorHAnsi"/>
+              </w:rPr>
+              <w:t>Unique, not null</w:t>
+            </w:r>
+          </w:p>
+        </w:tc>
+        <w:tc>
+          <w:tcPr>
+            <w:tcW w:w="1559" w:type="dxa"/>
+          </w:tcPr>
+          <w:p>
+            <w:pPr>
+              <w:rPr>
+                <w:rFonts w:asciiTheme="majorHAnsi" w:hAnsiTheme="majorHAnsi"/>
+              </w:rPr>
+            </w:pPr>
+            <w:r>
+              <w:rPr>
+                <w:rFonts w:asciiTheme="majorHAnsi" w:hAnsiTheme="majorHAnsi"/>
+              </w:rPr>
+              <w:t>String</w:t>
+            </w:r>
+          </w:p>
+        </w:tc>
+        <w:tc>
+          <w:tcPr>
+            <w:tcW w:w="3686" w:type="dxa"/>
+          </w:tcPr>
+          <w:p>
+            <w:pPr>
+              <w:rPr>
+                <w:rFonts w:asciiTheme="majorHAnsi" w:hAnsiTheme="majorHAnsi"/>
+              </w:rPr>
+            </w:pPr>
+            <w:r>
+              <w:rPr>
+                <w:rFonts w:asciiTheme="majorHAnsi" w:hAnsiTheme="majorHAnsi"/>
+              </w:rPr>
+              <w:t>The name of the Club Type. E.g. “Swimming”</w:t>
+            </w:r>
+          </w:p>
+        </w:tc>
+        <w:tc>
+          <w:tcPr>
+            <w:tcW w:w="1559" w:type="dxa"/>
+          </w:tcPr>
+          <w:p>
+            <w:pPr>
+              <w:rPr>
+                <w:rFonts w:asciiTheme="majorHAnsi" w:hAnsiTheme="majorHAnsi"/>
+              </w:rPr>
+            </w:pPr>
+          </w:p>
+        </w:tc>
+      </w:tr>
+      <w:tr>
+        <w:tc>
+          <w:tcPr>
+            <w:tcW w:w="2268" w:type="dxa"/>
+          </w:tcPr>
+          <w:p>
+            <w:pPr>
+              <w:rPr>
+                <w:rFonts w:asciiTheme="majorHAnsi" w:hAnsiTheme="majorHAnsi"/>
+              </w:rPr>
+            </w:pPr>
+            <w:r>
+              <w:rPr>
+                <w:rFonts w:asciiTheme="majorHAnsi" w:hAnsiTheme="majorHAnsi"/>
+              </w:rPr>
               <w:t>Description</w:t>
             </w:r>
           </w:p>
@@ -5352,6 +5702,12 @@
                 <w:rFonts w:asciiTheme="majorHAnsi" w:hAnsiTheme="majorHAnsi"/>
               </w:rPr>
             </w:pPr>
+            <w:r>
+              <w:rPr>
+                <w:rFonts w:asciiTheme="majorHAnsi" w:hAnsiTheme="majorHAnsi"/>
+              </w:rPr>
+              <w:t>255 characters</w:t>
+            </w:r>
           </w:p>
         </w:tc>
         <w:tc>
@@ -5501,9 +5857,36 @@
         <w:ind w:hanging="851"/>
       </w:pPr>
     </w:p>
+    <w:p>
+      <w:pPr>
+        <w:ind w:left="-851"/>
+      </w:pPr>
+      <w:r>
+        <w:t>Note: all ID *</w:t>
+      </w:r>
+      <w:r>
+        <w:rPr>
+          <w:b/>
+          <w:bCs/>
+        </w:rPr>
+        <w:t>pk</w:t>
+      </w:r>
+      <w:r>
+        <w:t xml:space="preserve">*’s </w:t>
+      </w:r>
+      <w:r>
+        <w:t xml:space="preserve">are automatically generated by Django, so </w:t>
+      </w:r>
+      <w:r>
+        <w:t xml:space="preserve">they </w:t>
+      </w:r>
+      <w:r>
+        <w:t>do not appear in models.py</w:t>
+      </w:r>
+    </w:p>
     <w:sectPr>
       <w:pgSz w:w="11900" w:h="16840"/>
-      <w:pgMar w:top="709" w:right="1800" w:bottom="567" w:left="1800" w:header="708" w:footer="708" w:gutter="0"/>
+      <w:pgMar w:top="851" w:right="1800" w:bottom="567" w:left="1800" w:header="708" w:footer="708" w:gutter="0"/>
       <w:cols w:space="708"/>
     </w:sectPr>
   </w:body>

</xml_diff>